<commit_message>
lesson 271 - Monday
</commit_message>
<xml_diff>
--- a/english_via_skype/solutions/doc/lesson_270_Idioms - development_edit.docx
+++ b/english_via_skype/solutions/doc/lesson_270_Idioms - development_edit.docx
@@ -109,1026 +109,1162 @@
         </w:rPr>
         <w:t>……………………</w:t>
       </w:r>
-    </w:p>
-    <w:p>
-      <w:pPr>
-        <w:pBdr>
-          <w:top w:val="single" w:sz="6" w:space="8" w:color="CCCCCC"/>
-        </w:pBdr>
-        <w:shd w:val="clear" w:color="auto" w:fill="F3F3F3"/>
-        <w:spacing w:after="0" w:line="240" w:lineRule="auto"/>
-        <w:jc w:val="both"/>
-        <w:textAlignment w:val="baseline"/>
-        <w:rPr>
-          <w:rFonts w:ascii="Arial" w:eastAsia="Times New Roman" w:hAnsi="Arial" w:cs="Arial"/>
-          <w:color w:val="484848"/>
-          <w:sz w:val="32"/>
-          <w:szCs w:val="32"/>
-          <w:lang w:val="en-US" w:eastAsia="pl-PL"/>
-        </w:rPr>
-      </w:pPr>
-    </w:p>
-    <w:p>
-      <w:pPr>
-        <w:pBdr>
-          <w:top w:val="single" w:sz="6" w:space="8" w:color="CCCCCC"/>
-        </w:pBdr>
-        <w:shd w:val="clear" w:color="auto" w:fill="F3F3F3"/>
-        <w:spacing w:after="0" w:line="240" w:lineRule="auto"/>
-        <w:jc w:val="both"/>
-        <w:textAlignment w:val="baseline"/>
-        <w:rPr>
-          <w:rFonts w:ascii="Arial" w:eastAsia="Times New Roman" w:hAnsi="Arial" w:cs="Arial"/>
-          <w:b/>
-          <w:bCs/>
-          <w:color w:val="484848"/>
-          <w:sz w:val="32"/>
-          <w:szCs w:val="32"/>
-          <w:lang w:val="en-US" w:eastAsia="pl-PL"/>
-        </w:rPr>
-      </w:pPr>
-      <w:r>
-        <w:rPr>
-          <w:rFonts w:ascii="Arial" w:eastAsia="Times New Roman" w:hAnsi="Arial" w:cs="Arial"/>
-          <w:color w:val="484848"/>
-          <w:sz w:val="32"/>
-          <w:szCs w:val="32"/>
-          <w:lang w:val="en-US" w:eastAsia="pl-PL"/>
-        </w:rPr>
-        <w:t xml:space="preserve">Even if you don’t achieve success </w:t>
-      </w:r>
-      <w:r>
-        <w:rPr>
-          <w:rFonts w:ascii="Arial" w:eastAsia="Times New Roman" w:hAnsi="Arial" w:cs="Arial"/>
-          <w:b/>
-          <w:bCs/>
-          <w:color w:val="484848"/>
-          <w:sz w:val="32"/>
-          <w:szCs w:val="32"/>
-          <w:lang w:val="en-US" w:eastAsia="pl-PL"/>
-        </w:rPr>
-        <w:t>look on the bright s</w:t>
-      </w:r>
-      <w:r>
-        <w:rPr>
-          <w:rFonts w:ascii="Arial" w:eastAsia="Times New Roman" w:hAnsi="Arial" w:cs="Arial"/>
-          <w:b/>
-          <w:bCs/>
-          <w:color w:val="484848"/>
-          <w:sz w:val="32"/>
-          <w:szCs w:val="32"/>
-          <w:lang w:val="en-US" w:eastAsia="pl-PL"/>
-        </w:rPr>
-        <w:t>ide</w:t>
-      </w:r>
-      <w:r>
-        <w:rPr>
-          <w:rFonts w:ascii="Arial" w:eastAsia="Times New Roman" w:hAnsi="Arial" w:cs="Arial"/>
-          <w:b/>
-          <w:bCs/>
-          <w:color w:val="484848"/>
-          <w:sz w:val="32"/>
-          <w:szCs w:val="32"/>
-          <w:lang w:val="en-US" w:eastAsia="pl-PL"/>
-        </w:rPr>
-        <w:t>………</w:t>
-      </w:r>
-      <w:r>
-        <w:rPr>
-          <w:rFonts w:ascii="Arial" w:eastAsia="Times New Roman" w:hAnsi="Arial" w:cs="Arial"/>
-          <w:b/>
-          <w:bCs/>
-          <w:color w:val="484848"/>
-          <w:sz w:val="32"/>
-          <w:szCs w:val="32"/>
-          <w:lang w:val="en-US" w:eastAsia="pl-PL"/>
-        </w:rPr>
-        <w:t>………</w:t>
-      </w:r>
-    </w:p>
-    <w:p>
-      <w:pPr>
-        <w:pBdr>
-          <w:top w:val="single" w:sz="6" w:space="8" w:color="CCCCCC"/>
-        </w:pBdr>
-        <w:shd w:val="clear" w:color="auto" w:fill="F3F3F3"/>
-        <w:spacing w:after="0" w:line="240" w:lineRule="auto"/>
-        <w:jc w:val="both"/>
-        <w:textAlignment w:val="baseline"/>
-        <w:rPr>
-          <w:rFonts w:ascii="Arial" w:eastAsia="Times New Roman" w:hAnsi="Arial" w:cs="Arial"/>
-          <w:color w:val="484848"/>
-          <w:sz w:val="32"/>
-          <w:szCs w:val="32"/>
-          <w:lang w:val="en-US" w:eastAsia="pl-PL"/>
-        </w:rPr>
-      </w:pPr>
-    </w:p>
-    <w:p>
-      <w:pPr>
-        <w:pBdr>
-          <w:top w:val="single" w:sz="6" w:space="8" w:color="CCCCCC"/>
-        </w:pBdr>
-        <w:shd w:val="clear" w:color="auto" w:fill="F3F3F3"/>
-        <w:spacing w:after="0" w:line="240" w:lineRule="auto"/>
-        <w:jc w:val="both"/>
-        <w:textAlignment w:val="baseline"/>
-        <w:rPr>
-          <w:rFonts w:ascii="Arial" w:eastAsia="Times New Roman" w:hAnsi="Arial" w:cs="Arial"/>
-          <w:b/>
-          <w:bCs/>
-          <w:color w:val="484848"/>
-          <w:sz w:val="32"/>
-          <w:szCs w:val="32"/>
-          <w:lang w:val="en-US" w:eastAsia="pl-PL"/>
-        </w:rPr>
-      </w:pPr>
-      <w:r>
-        <w:rPr>
-          <w:rFonts w:ascii="Arial" w:eastAsia="Times New Roman" w:hAnsi="Arial" w:cs="Arial"/>
-          <w:b/>
-          <w:bCs/>
-          <w:color w:val="484848"/>
-          <w:sz w:val="32"/>
-          <w:szCs w:val="32"/>
-          <w:lang w:val="en-US" w:eastAsia="pl-PL"/>
-        </w:rPr>
-        <w:t>High- f…………………</w:t>
-      </w:r>
-    </w:p>
-    <w:p>
-      <w:pPr>
-        <w:pBdr>
-          <w:top w:val="single" w:sz="6" w:space="8" w:color="CCCCCC"/>
-        </w:pBdr>
-        <w:shd w:val="clear" w:color="auto" w:fill="F3F3F3"/>
-        <w:spacing w:after="0" w:line="240" w:lineRule="auto"/>
-        <w:jc w:val="both"/>
-        <w:textAlignment w:val="baseline"/>
-        <w:rPr>
-          <w:rFonts w:ascii="Arial" w:eastAsia="Times New Roman" w:hAnsi="Arial" w:cs="Arial"/>
-          <w:b/>
-          <w:bCs/>
-          <w:color w:val="484848"/>
-          <w:sz w:val="32"/>
-          <w:szCs w:val="32"/>
-          <w:lang w:val="en-US" w:eastAsia="pl-PL"/>
-        </w:rPr>
-      </w:pPr>
-    </w:p>
-    <w:p>
-      <w:pPr>
-        <w:pBdr>
-          <w:top w:val="single" w:sz="6" w:space="8" w:color="CCCCCC"/>
-        </w:pBdr>
-        <w:shd w:val="clear" w:color="auto" w:fill="F3F3F3"/>
-        <w:spacing w:after="0" w:line="240" w:lineRule="auto"/>
-        <w:jc w:val="both"/>
-        <w:textAlignment w:val="baseline"/>
-        <w:rPr>
-          <w:rFonts w:ascii="Arial" w:eastAsia="Times New Roman" w:hAnsi="Arial" w:cs="Arial"/>
-          <w:bCs/>
-          <w:color w:val="484848"/>
-          <w:sz w:val="32"/>
-          <w:szCs w:val="32"/>
-          <w:lang w:val="en-US" w:eastAsia="pl-PL"/>
-        </w:rPr>
-      </w:pPr>
-      <w:r>
-        <w:rPr>
-          <w:rFonts w:ascii="Arial" w:eastAsia="Times New Roman" w:hAnsi="Arial" w:cs="Arial"/>
-          <w:bCs/>
-          <w:color w:val="484848"/>
-          <w:sz w:val="32"/>
-          <w:szCs w:val="32"/>
-          <w:lang w:val="en-US" w:eastAsia="pl-PL"/>
-        </w:rPr>
-        <w:t xml:space="preserve">My colleague is a high – f……………….as he has been going through the ranks </w:t>
-      </w:r>
-    </w:p>
-    <w:p>
-      <w:pPr>
-        <w:pBdr>
-          <w:top w:val="single" w:sz="6" w:space="8" w:color="CCCCCC"/>
-        </w:pBdr>
-        <w:shd w:val="clear" w:color="auto" w:fill="F3F3F3"/>
-        <w:spacing w:after="0" w:line="240" w:lineRule="auto"/>
-        <w:jc w:val="both"/>
-        <w:textAlignment w:val="baseline"/>
-        <w:rPr>
-          <w:rFonts w:ascii="Arial" w:eastAsia="Times New Roman" w:hAnsi="Arial" w:cs="Arial"/>
-          <w:b/>
-          <w:bCs/>
-          <w:color w:val="484848"/>
-          <w:sz w:val="32"/>
-          <w:szCs w:val="32"/>
-          <w:lang w:val="en-US" w:eastAsia="pl-PL"/>
-        </w:rPr>
-      </w:pPr>
-    </w:p>
-    <w:p>
-      <w:pPr>
-        <w:pBdr>
-          <w:top w:val="single" w:sz="6" w:space="8" w:color="CCCCCC"/>
-        </w:pBdr>
-        <w:shd w:val="clear" w:color="auto" w:fill="F3F3F3"/>
-        <w:spacing w:after="0" w:line="240" w:lineRule="auto"/>
-        <w:jc w:val="both"/>
-        <w:textAlignment w:val="baseline"/>
-        <w:rPr>
-          <w:rFonts w:ascii="Arial" w:eastAsia="Times New Roman" w:hAnsi="Arial" w:cs="Arial"/>
-          <w:b/>
-          <w:bCs/>
-          <w:color w:val="484848"/>
-          <w:sz w:val="32"/>
-          <w:szCs w:val="32"/>
-          <w:lang w:val="en-US" w:eastAsia="pl-PL"/>
-        </w:rPr>
-      </w:pPr>
-      <w:r>
-        <w:rPr>
-          <w:rFonts w:ascii="Arial" w:eastAsia="Times New Roman" w:hAnsi="Arial" w:cs="Arial"/>
-          <w:b/>
-          <w:bCs/>
-          <w:color w:val="484848"/>
-          <w:sz w:val="32"/>
-          <w:szCs w:val="32"/>
-          <w:lang w:val="en-US" w:eastAsia="pl-PL"/>
-        </w:rPr>
-        <w:t>…………………..</w:t>
-      </w:r>
-      <w:r>
-        <w:rPr>
-          <w:rFonts w:ascii="Arial" w:eastAsia="Times New Roman" w:hAnsi="Arial" w:cs="Arial"/>
-          <w:b/>
-          <w:bCs/>
-          <w:color w:val="484848"/>
-          <w:sz w:val="32"/>
-          <w:szCs w:val="32"/>
-          <w:lang w:val="en-US" w:eastAsia="pl-PL"/>
-        </w:rPr>
-        <w:t xml:space="preserve"> for success</w:t>
-      </w:r>
-    </w:p>
-    <w:p>
-      <w:pPr>
-        <w:pBdr>
-          <w:top w:val="single" w:sz="6" w:space="8" w:color="CCCCCC"/>
-        </w:pBdr>
-        <w:shd w:val="clear" w:color="auto" w:fill="F3F3F3"/>
-        <w:spacing w:after="0" w:line="240" w:lineRule="auto"/>
-        <w:jc w:val="both"/>
-        <w:textAlignment w:val="baseline"/>
-        <w:rPr>
-          <w:rFonts w:ascii="Arial" w:eastAsia="Times New Roman" w:hAnsi="Arial" w:cs="Arial"/>
-          <w:color w:val="484848"/>
-          <w:sz w:val="32"/>
-          <w:szCs w:val="32"/>
-          <w:lang w:val="en-US" w:eastAsia="pl-PL"/>
-        </w:rPr>
-      </w:pPr>
-    </w:p>
-    <w:p>
-      <w:pPr>
-        <w:pBdr>
-          <w:top w:val="single" w:sz="6" w:space="8" w:color="CCCCCC"/>
-        </w:pBdr>
-        <w:shd w:val="clear" w:color="auto" w:fill="F3F3F3"/>
-        <w:spacing w:after="0" w:line="240" w:lineRule="auto"/>
-        <w:jc w:val="both"/>
-        <w:textAlignment w:val="baseline"/>
-        <w:rPr>
-          <w:rFonts w:ascii="Arial" w:eastAsia="Times New Roman" w:hAnsi="Arial" w:cs="Arial"/>
-          <w:color w:val="484848"/>
-          <w:sz w:val="32"/>
-          <w:szCs w:val="32"/>
-          <w:lang w:val="en-US" w:eastAsia="pl-PL"/>
-        </w:rPr>
-      </w:pPr>
-      <w:r>
-        <w:rPr>
-          <w:rFonts w:ascii="Arial" w:eastAsia="Times New Roman" w:hAnsi="Arial" w:cs="Arial"/>
-          <w:color w:val="484848"/>
-          <w:sz w:val="32"/>
-          <w:szCs w:val="32"/>
-          <w:lang w:val="en-US" w:eastAsia="pl-PL"/>
-        </w:rPr>
-        <w:t xml:space="preserve">Not every single employee is </w:t>
-      </w:r>
-      <w:r>
-        <w:rPr>
-          <w:rFonts w:ascii="Arial" w:eastAsia="Times New Roman" w:hAnsi="Arial" w:cs="Arial"/>
-          <w:b/>
-          <w:color w:val="484848"/>
-          <w:sz w:val="32"/>
-          <w:szCs w:val="32"/>
-          <w:lang w:val="en-US" w:eastAsia="pl-PL"/>
-        </w:rPr>
-        <w:t>…………………….for success</w:t>
-      </w:r>
-    </w:p>
-    <w:p>
-      <w:pPr>
-        <w:pBdr>
-          <w:top w:val="single" w:sz="6" w:space="8" w:color="CCCCCC"/>
-        </w:pBdr>
-        <w:shd w:val="clear" w:color="auto" w:fill="F3F3F3"/>
-        <w:spacing w:after="0" w:line="240" w:lineRule="auto"/>
-        <w:jc w:val="both"/>
-        <w:textAlignment w:val="baseline"/>
-        <w:rPr>
-          <w:rFonts w:ascii="Arial" w:eastAsia="Times New Roman" w:hAnsi="Arial" w:cs="Arial"/>
-          <w:color w:val="484848"/>
-          <w:sz w:val="32"/>
-          <w:szCs w:val="32"/>
-          <w:lang w:val="en-US" w:eastAsia="pl-PL"/>
-        </w:rPr>
-      </w:pPr>
-    </w:p>
-    <w:p>
-      <w:pPr>
-        <w:pBdr>
-          <w:top w:val="single" w:sz="6" w:space="8" w:color="CCCCCC"/>
-        </w:pBdr>
-        <w:shd w:val="clear" w:color="auto" w:fill="F3F3F3"/>
-        <w:spacing w:after="0" w:line="240" w:lineRule="auto"/>
-        <w:jc w:val="both"/>
-        <w:textAlignment w:val="baseline"/>
-        <w:rPr>
-          <w:rFonts w:ascii="Arial" w:eastAsia="Times New Roman" w:hAnsi="Arial" w:cs="Arial"/>
-          <w:b/>
-          <w:bCs/>
-          <w:color w:val="484848"/>
-          <w:sz w:val="32"/>
-          <w:szCs w:val="32"/>
-          <w:lang w:val="en-US" w:eastAsia="pl-PL"/>
-        </w:rPr>
-      </w:pPr>
-      <w:r>
-        <w:rPr>
-          <w:rFonts w:ascii="Arial" w:eastAsia="Times New Roman" w:hAnsi="Arial" w:cs="Arial"/>
-          <w:b/>
-          <w:bCs/>
-          <w:color w:val="484848"/>
-          <w:sz w:val="32"/>
-          <w:szCs w:val="32"/>
-          <w:lang w:val="en-US" w:eastAsia="pl-PL"/>
-        </w:rPr>
-        <w:t>Stop at n</w:t>
-      </w:r>
-      <w:r>
-        <w:rPr>
-          <w:rFonts w:ascii="Arial" w:eastAsia="Times New Roman" w:hAnsi="Arial" w:cs="Arial"/>
-          <w:b/>
-          <w:bCs/>
-          <w:color w:val="484848"/>
-          <w:sz w:val="32"/>
-          <w:szCs w:val="32"/>
-          <w:lang w:val="en-US" w:eastAsia="pl-PL"/>
-        </w:rPr>
-        <w:t>othing</w:t>
-      </w:r>
-      <w:r>
-        <w:rPr>
-          <w:rFonts w:ascii="Arial" w:eastAsia="Times New Roman" w:hAnsi="Arial" w:cs="Arial"/>
-          <w:b/>
-          <w:bCs/>
-          <w:color w:val="484848"/>
-          <w:sz w:val="32"/>
-          <w:szCs w:val="32"/>
-          <w:lang w:val="en-US" w:eastAsia="pl-PL"/>
-        </w:rPr>
-        <w:t>………………….</w:t>
-      </w:r>
-    </w:p>
-    <w:p>
-      <w:pPr>
-        <w:pBdr>
-          <w:top w:val="single" w:sz="6" w:space="8" w:color="CCCCCC"/>
-        </w:pBdr>
-        <w:shd w:val="clear" w:color="auto" w:fill="F3F3F3"/>
-        <w:spacing w:after="0" w:line="240" w:lineRule="auto"/>
-        <w:jc w:val="both"/>
-        <w:textAlignment w:val="baseline"/>
-        <w:rPr>
-          <w:rFonts w:ascii="Arial" w:eastAsia="Times New Roman" w:hAnsi="Arial" w:cs="Arial"/>
-          <w:color w:val="484848"/>
-          <w:sz w:val="32"/>
-          <w:szCs w:val="32"/>
-          <w:lang w:val="en-US" w:eastAsia="pl-PL"/>
-        </w:rPr>
-      </w:pPr>
-    </w:p>
-    <w:p>
-      <w:pPr>
-        <w:pBdr>
-          <w:top w:val="single" w:sz="6" w:space="8" w:color="CCCCCC"/>
-        </w:pBdr>
-        <w:shd w:val="clear" w:color="auto" w:fill="F3F3F3"/>
-        <w:spacing w:after="0" w:line="240" w:lineRule="auto"/>
-        <w:jc w:val="both"/>
-        <w:textAlignment w:val="baseline"/>
-        <w:rPr>
-          <w:rFonts w:ascii="Arial" w:eastAsia="Times New Roman" w:hAnsi="Arial" w:cs="Arial"/>
-          <w:color w:val="484848"/>
-          <w:sz w:val="32"/>
-          <w:szCs w:val="32"/>
-          <w:lang w:val="en-US" w:eastAsia="pl-PL"/>
-        </w:rPr>
-      </w:pPr>
-      <w:r>
-        <w:rPr>
-          <w:rFonts w:ascii="Arial" w:eastAsia="Times New Roman" w:hAnsi="Arial" w:cs="Arial"/>
-          <w:color w:val="484848"/>
-          <w:sz w:val="32"/>
-          <w:szCs w:val="32"/>
-          <w:lang w:val="en-US" w:eastAsia="pl-PL"/>
-        </w:rPr>
-        <w:t>He will stop at n</w:t>
-      </w:r>
-      <w:r>
-        <w:rPr>
-          <w:rFonts w:ascii="Arial" w:eastAsia="Times New Roman" w:hAnsi="Arial" w:cs="Arial"/>
-          <w:color w:val="484848"/>
-          <w:sz w:val="32"/>
-          <w:szCs w:val="32"/>
-          <w:lang w:val="en-US" w:eastAsia="pl-PL"/>
-        </w:rPr>
-        <w:t>othing</w:t>
-      </w:r>
-      <w:r>
-        <w:rPr>
-          <w:rFonts w:ascii="Arial" w:eastAsia="Times New Roman" w:hAnsi="Arial" w:cs="Arial"/>
-          <w:color w:val="484848"/>
-          <w:sz w:val="32"/>
-          <w:szCs w:val="32"/>
-          <w:lang w:val="en-US" w:eastAsia="pl-PL"/>
-        </w:rPr>
-        <w:t>………………….to get to the top</w:t>
-      </w:r>
-    </w:p>
-    <w:p>
-      <w:pPr>
-        <w:pBdr>
-          <w:top w:val="single" w:sz="6" w:space="8" w:color="CCCCCC"/>
-        </w:pBdr>
-        <w:shd w:val="clear" w:color="auto" w:fill="F3F3F3"/>
-        <w:spacing w:after="0" w:line="240" w:lineRule="auto"/>
-        <w:jc w:val="both"/>
-        <w:textAlignment w:val="baseline"/>
-        <w:rPr>
-          <w:rFonts w:ascii="Arial" w:eastAsia="Times New Roman" w:hAnsi="Arial" w:cs="Arial"/>
-          <w:color w:val="484848"/>
-          <w:sz w:val="32"/>
-          <w:szCs w:val="32"/>
-          <w:lang w:val="en-US" w:eastAsia="pl-PL"/>
-        </w:rPr>
-      </w:pPr>
-    </w:p>
-    <w:p>
-      <w:pPr>
-        <w:pBdr>
-          <w:top w:val="single" w:sz="6" w:space="8" w:color="CCCCCC"/>
-        </w:pBdr>
-        <w:shd w:val="clear" w:color="auto" w:fill="F3F3F3"/>
-        <w:spacing w:after="0" w:line="240" w:lineRule="auto"/>
-        <w:jc w:val="both"/>
-        <w:textAlignment w:val="baseline"/>
-        <w:rPr>
-          <w:rFonts w:ascii="Arial" w:eastAsia="Times New Roman" w:hAnsi="Arial" w:cs="Arial"/>
-          <w:b/>
-          <w:bCs/>
-          <w:color w:val="484848"/>
-          <w:sz w:val="32"/>
-          <w:szCs w:val="32"/>
-          <w:lang w:val="en-US" w:eastAsia="pl-PL"/>
-        </w:rPr>
-      </w:pPr>
-      <w:r>
-        <w:rPr>
-          <w:rFonts w:ascii="Arial" w:eastAsia="Times New Roman" w:hAnsi="Arial" w:cs="Arial"/>
-          <w:b/>
-          <w:bCs/>
-          <w:color w:val="484848"/>
-          <w:sz w:val="32"/>
-          <w:szCs w:val="32"/>
-          <w:lang w:val="en-US" w:eastAsia="pl-PL"/>
-        </w:rPr>
-        <w:t>Pull your s</w:t>
-      </w:r>
-      <w:r>
-        <w:rPr>
-          <w:rFonts w:ascii="Arial" w:eastAsia="Times New Roman" w:hAnsi="Arial" w:cs="Arial"/>
-          <w:b/>
-          <w:bCs/>
-          <w:color w:val="484848"/>
-          <w:sz w:val="32"/>
-          <w:szCs w:val="32"/>
-          <w:lang w:val="en-US" w:eastAsia="pl-PL"/>
-        </w:rPr>
-        <w:t>ocks</w:t>
-      </w:r>
-      <w:r>
-        <w:rPr>
-          <w:rFonts w:ascii="Arial" w:eastAsia="Times New Roman" w:hAnsi="Arial" w:cs="Arial"/>
-          <w:b/>
-          <w:bCs/>
-          <w:color w:val="484848"/>
-          <w:sz w:val="32"/>
-          <w:szCs w:val="32"/>
-          <w:lang w:val="en-US" w:eastAsia="pl-PL"/>
-        </w:rPr>
-        <w:t>……………………..</w:t>
-      </w:r>
-      <w:r>
-        <w:rPr>
-          <w:rFonts w:ascii="Arial" w:eastAsia="Times New Roman" w:hAnsi="Arial" w:cs="Arial"/>
-          <w:b/>
-          <w:bCs/>
-          <w:color w:val="484848"/>
-          <w:sz w:val="32"/>
-          <w:szCs w:val="32"/>
-          <w:lang w:val="en-US" w:eastAsia="pl-PL"/>
-        </w:rPr>
-        <w:t>up</w:t>
-      </w:r>
-    </w:p>
-    <w:p>
-      <w:pPr>
-        <w:pBdr>
-          <w:top w:val="single" w:sz="6" w:space="8" w:color="CCCCCC"/>
-        </w:pBdr>
-        <w:shd w:val="clear" w:color="auto" w:fill="F3F3F3"/>
-        <w:spacing w:after="0" w:line="240" w:lineRule="auto"/>
-        <w:jc w:val="both"/>
-        <w:textAlignment w:val="baseline"/>
-        <w:rPr>
-          <w:rFonts w:ascii="Arial" w:eastAsia="Times New Roman" w:hAnsi="Arial" w:cs="Arial"/>
-          <w:color w:val="484848"/>
-          <w:sz w:val="32"/>
-          <w:szCs w:val="32"/>
-          <w:lang w:val="en-US" w:eastAsia="pl-PL"/>
-        </w:rPr>
-      </w:pPr>
-    </w:p>
-    <w:p>
-      <w:pPr>
-        <w:pBdr>
-          <w:top w:val="single" w:sz="6" w:space="8" w:color="CCCCCC"/>
-        </w:pBdr>
-        <w:shd w:val="clear" w:color="auto" w:fill="F3F3F3"/>
-        <w:spacing w:after="0" w:line="240" w:lineRule="auto"/>
-        <w:jc w:val="both"/>
-        <w:textAlignment w:val="baseline"/>
-        <w:rPr>
-          <w:rFonts w:ascii="Arial" w:eastAsia="Times New Roman" w:hAnsi="Arial" w:cs="Arial"/>
-          <w:color w:val="484848"/>
-          <w:sz w:val="32"/>
-          <w:szCs w:val="32"/>
-          <w:lang w:val="en-US" w:eastAsia="pl-PL"/>
-        </w:rPr>
-      </w:pPr>
-      <w:r>
-        <w:rPr>
-          <w:rFonts w:ascii="Arial" w:eastAsia="Times New Roman" w:hAnsi="Arial" w:cs="Arial"/>
-          <w:color w:val="484848"/>
-          <w:sz w:val="32"/>
-          <w:szCs w:val="32"/>
-          <w:lang w:val="en-US" w:eastAsia="pl-PL"/>
-        </w:rPr>
-        <w:t>If you underperform you ought to pull your s</w:t>
-      </w:r>
-      <w:r>
-        <w:rPr>
-          <w:rFonts w:ascii="Arial" w:eastAsia="Times New Roman" w:hAnsi="Arial" w:cs="Arial"/>
-          <w:color w:val="484848"/>
-          <w:sz w:val="32"/>
-          <w:szCs w:val="32"/>
-          <w:lang w:val="en-US" w:eastAsia="pl-PL"/>
-        </w:rPr>
-        <w:t>ocks</w:t>
-      </w:r>
-      <w:r>
-        <w:rPr>
-          <w:rFonts w:ascii="Arial" w:eastAsia="Times New Roman" w:hAnsi="Arial" w:cs="Arial"/>
-          <w:color w:val="484848"/>
-          <w:sz w:val="32"/>
-          <w:szCs w:val="32"/>
-          <w:lang w:val="en-US" w:eastAsia="pl-PL"/>
-        </w:rPr>
-        <w:t>……………………..up</w:t>
-      </w:r>
-    </w:p>
-    <w:p>
-      <w:pPr>
-        <w:pBdr>
-          <w:top w:val="single" w:sz="6" w:space="8" w:color="CCCCCC"/>
-        </w:pBdr>
-        <w:shd w:val="clear" w:color="auto" w:fill="F3F3F3"/>
-        <w:spacing w:after="0" w:line="240" w:lineRule="auto"/>
-        <w:jc w:val="both"/>
-        <w:textAlignment w:val="baseline"/>
-        <w:rPr>
-          <w:rFonts w:ascii="Arial" w:eastAsia="Times New Roman" w:hAnsi="Arial" w:cs="Arial"/>
-          <w:color w:val="484848"/>
-          <w:sz w:val="32"/>
-          <w:szCs w:val="32"/>
-          <w:lang w:val="en-US" w:eastAsia="pl-PL"/>
-        </w:rPr>
-      </w:pPr>
-    </w:p>
-    <w:p>
-      <w:pPr>
-        <w:pBdr>
-          <w:top w:val="single" w:sz="6" w:space="8" w:color="CCCCCC"/>
-        </w:pBdr>
-        <w:shd w:val="clear" w:color="auto" w:fill="F3F3F3"/>
-        <w:spacing w:after="0" w:line="240" w:lineRule="auto"/>
-        <w:jc w:val="both"/>
-        <w:textAlignment w:val="baseline"/>
-        <w:rPr>
-          <w:rFonts w:ascii="Arial" w:eastAsia="Times New Roman" w:hAnsi="Arial" w:cs="Arial"/>
-          <w:b/>
-          <w:bCs/>
-          <w:color w:val="484848"/>
-          <w:sz w:val="32"/>
-          <w:szCs w:val="32"/>
-          <w:lang w:val="en-US" w:eastAsia="pl-PL"/>
-        </w:rPr>
-      </w:pPr>
-      <w:r>
-        <w:rPr>
-          <w:rFonts w:ascii="Arial" w:eastAsia="Times New Roman" w:hAnsi="Arial" w:cs="Arial"/>
-          <w:b/>
-          <w:bCs/>
-          <w:color w:val="484848"/>
-          <w:sz w:val="32"/>
-          <w:szCs w:val="32"/>
-          <w:lang w:val="en-US" w:eastAsia="pl-PL"/>
-        </w:rPr>
-        <w:t xml:space="preserve">Set your </w:t>
-      </w:r>
-      <w:r>
-        <w:rPr>
-          <w:rFonts w:ascii="Arial" w:eastAsia="Times New Roman" w:hAnsi="Arial" w:cs="Arial"/>
-          <w:b/>
-          <w:bCs/>
-          <w:color w:val="484848"/>
-          <w:sz w:val="32"/>
-          <w:szCs w:val="32"/>
-          <w:lang w:val="en-US" w:eastAsia="pl-PL"/>
-        </w:rPr>
-        <w:t>s</w:t>
-      </w:r>
-      <w:r>
-        <w:rPr>
-          <w:rFonts w:ascii="Arial" w:eastAsia="Times New Roman" w:hAnsi="Arial" w:cs="Arial"/>
-          <w:b/>
-          <w:bCs/>
-          <w:color w:val="484848"/>
-          <w:sz w:val="32"/>
-          <w:szCs w:val="32"/>
-          <w:lang w:val="en-US" w:eastAsia="pl-PL"/>
-        </w:rPr>
-        <w:t>ights</w:t>
-      </w:r>
-      <w:r>
-        <w:rPr>
-          <w:rFonts w:ascii="Arial" w:eastAsia="Times New Roman" w:hAnsi="Arial" w:cs="Arial"/>
-          <w:b/>
-          <w:bCs/>
-          <w:color w:val="484848"/>
-          <w:sz w:val="32"/>
-          <w:szCs w:val="32"/>
-          <w:lang w:val="en-US" w:eastAsia="pl-PL"/>
-        </w:rPr>
-        <w:t>……………….</w:t>
-      </w:r>
-      <w:r>
-        <w:rPr>
-          <w:rFonts w:ascii="Arial" w:eastAsia="Times New Roman" w:hAnsi="Arial" w:cs="Arial"/>
-          <w:b/>
-          <w:bCs/>
-          <w:color w:val="484848"/>
-          <w:sz w:val="32"/>
-          <w:szCs w:val="32"/>
-          <w:lang w:val="en-US" w:eastAsia="pl-PL"/>
-        </w:rPr>
-        <w:t>on sth</w:t>
-      </w:r>
-    </w:p>
-    <w:p>
-      <w:pPr>
-        <w:pBdr>
-          <w:top w:val="single" w:sz="6" w:space="8" w:color="CCCCCC"/>
-        </w:pBdr>
-        <w:shd w:val="clear" w:color="auto" w:fill="F3F3F3"/>
-        <w:spacing w:after="0" w:line="240" w:lineRule="auto"/>
-        <w:jc w:val="both"/>
-        <w:textAlignment w:val="baseline"/>
-        <w:rPr>
-          <w:rFonts w:ascii="Arial" w:eastAsia="Times New Roman" w:hAnsi="Arial" w:cs="Arial"/>
-          <w:color w:val="484848"/>
-          <w:sz w:val="32"/>
-          <w:szCs w:val="32"/>
-          <w:lang w:val="en-US" w:eastAsia="pl-PL"/>
-        </w:rPr>
-      </w:pPr>
-    </w:p>
-    <w:p>
-      <w:pPr>
-        <w:pBdr>
-          <w:top w:val="single" w:sz="6" w:space="8" w:color="CCCCCC"/>
-        </w:pBdr>
-        <w:shd w:val="clear" w:color="auto" w:fill="F3F3F3"/>
-        <w:spacing w:after="0" w:line="240" w:lineRule="auto"/>
-        <w:jc w:val="both"/>
-        <w:textAlignment w:val="baseline"/>
-        <w:rPr>
-          <w:rFonts w:ascii="Arial" w:eastAsia="Times New Roman" w:hAnsi="Arial" w:cs="Arial"/>
-          <w:color w:val="484848"/>
-          <w:sz w:val="32"/>
-          <w:szCs w:val="32"/>
-          <w:lang w:val="en-US" w:eastAsia="pl-PL"/>
-        </w:rPr>
-      </w:pPr>
-      <w:r>
-        <w:rPr>
-          <w:rFonts w:ascii="Arial" w:eastAsia="Times New Roman" w:hAnsi="Arial" w:cs="Arial"/>
-          <w:color w:val="484848"/>
-          <w:sz w:val="32"/>
-          <w:szCs w:val="32"/>
-          <w:lang w:val="en-US" w:eastAsia="pl-PL"/>
-        </w:rPr>
-        <w:t>My sight</w:t>
-      </w:r>
-      <w:r>
-        <w:rPr>
-          <w:rFonts w:ascii="Arial" w:eastAsia="Times New Roman" w:hAnsi="Arial" w:cs="Arial"/>
-          <w:color w:val="484848"/>
-          <w:sz w:val="32"/>
-          <w:szCs w:val="32"/>
-          <w:lang w:val="en-US" w:eastAsia="pl-PL"/>
-        </w:rPr>
-        <w:t>………………….is set on becoming a top engineer</w:t>
-      </w:r>
-    </w:p>
-    <w:p>
-      <w:pPr>
-        <w:pBdr>
-          <w:top w:val="single" w:sz="6" w:space="8" w:color="CCCCCC"/>
-        </w:pBdr>
-        <w:shd w:val="clear" w:color="auto" w:fill="F3F3F3"/>
-        <w:spacing w:after="0" w:line="240" w:lineRule="auto"/>
-        <w:jc w:val="both"/>
-        <w:textAlignment w:val="baseline"/>
-        <w:rPr>
-          <w:rFonts w:ascii="Arial" w:eastAsia="Times New Roman" w:hAnsi="Arial" w:cs="Arial"/>
-          <w:color w:val="484848"/>
-          <w:sz w:val="32"/>
-          <w:szCs w:val="32"/>
-          <w:lang w:val="en-US" w:eastAsia="pl-PL"/>
-        </w:rPr>
-      </w:pPr>
-    </w:p>
-    <w:p>
-      <w:pPr>
-        <w:pBdr>
-          <w:top w:val="single" w:sz="6" w:space="8" w:color="CCCCCC"/>
-        </w:pBdr>
-        <w:shd w:val="clear" w:color="auto" w:fill="F3F3F3"/>
-        <w:spacing w:after="0" w:line="240" w:lineRule="auto"/>
-        <w:jc w:val="both"/>
-        <w:textAlignment w:val="baseline"/>
-        <w:rPr>
-          <w:rFonts w:ascii="Arial" w:eastAsia="Times New Roman" w:hAnsi="Arial" w:cs="Arial"/>
-          <w:b/>
-          <w:bCs/>
-          <w:color w:val="484848"/>
-          <w:sz w:val="32"/>
-          <w:szCs w:val="32"/>
-          <w:lang w:val="en-US" w:eastAsia="pl-PL"/>
-        </w:rPr>
-      </w:pPr>
-      <w:r>
-        <w:rPr>
-          <w:rFonts w:ascii="Arial" w:eastAsia="Times New Roman" w:hAnsi="Arial" w:cs="Arial"/>
-          <w:b/>
-          <w:bCs/>
-          <w:color w:val="484848"/>
-          <w:sz w:val="32"/>
-          <w:szCs w:val="32"/>
-          <w:lang w:val="en-US" w:eastAsia="pl-PL"/>
-        </w:rPr>
-        <w:t>Don’t get left b</w:t>
-      </w:r>
-      <w:r>
-        <w:rPr>
-          <w:rFonts w:ascii="Arial" w:eastAsia="Times New Roman" w:hAnsi="Arial" w:cs="Arial"/>
-          <w:b/>
-          <w:bCs/>
-          <w:color w:val="484848"/>
-          <w:sz w:val="32"/>
-          <w:szCs w:val="32"/>
-          <w:lang w:val="en-US" w:eastAsia="pl-PL"/>
-        </w:rPr>
-        <w:t>……………………</w:t>
-      </w:r>
-    </w:p>
-    <w:p>
-      <w:pPr>
-        <w:pBdr>
-          <w:top w:val="single" w:sz="6" w:space="8" w:color="CCCCCC"/>
-        </w:pBdr>
-        <w:shd w:val="clear" w:color="auto" w:fill="F3F3F3"/>
-        <w:spacing w:after="0" w:line="240" w:lineRule="auto"/>
-        <w:jc w:val="both"/>
-        <w:textAlignment w:val="baseline"/>
-        <w:rPr>
-          <w:rFonts w:ascii="Arial" w:eastAsia="Times New Roman" w:hAnsi="Arial" w:cs="Arial"/>
-          <w:b/>
-          <w:bCs/>
-          <w:color w:val="484848"/>
-          <w:sz w:val="32"/>
-          <w:szCs w:val="32"/>
-          <w:lang w:val="en-US" w:eastAsia="pl-PL"/>
-        </w:rPr>
-      </w:pPr>
-    </w:p>
-    <w:p>
-      <w:pPr>
-        <w:pBdr>
-          <w:top w:val="single" w:sz="6" w:space="8" w:color="CCCCCC"/>
-        </w:pBdr>
-        <w:shd w:val="clear" w:color="auto" w:fill="F3F3F3"/>
-        <w:spacing w:after="0" w:line="240" w:lineRule="auto"/>
-        <w:jc w:val="both"/>
-        <w:textAlignment w:val="baseline"/>
-        <w:rPr>
-          <w:rFonts w:ascii="Arial" w:eastAsia="Times New Roman" w:hAnsi="Arial" w:cs="Arial"/>
-          <w:bCs/>
-          <w:color w:val="484848"/>
-          <w:sz w:val="32"/>
-          <w:szCs w:val="32"/>
-          <w:lang w:val="en-US" w:eastAsia="pl-PL"/>
-        </w:rPr>
-      </w:pPr>
-      <w:r>
-        <w:rPr>
-          <w:rFonts w:ascii="Arial" w:eastAsia="Times New Roman" w:hAnsi="Arial" w:cs="Arial"/>
-          <w:bCs/>
-          <w:color w:val="484848"/>
-          <w:sz w:val="32"/>
-          <w:szCs w:val="32"/>
-          <w:lang w:val="en-US" w:eastAsia="pl-PL"/>
-        </w:rPr>
-        <w:t>Inside a company don’t get left b……………………as others may excel you</w:t>
-      </w:r>
-    </w:p>
-    <w:p>
-      <w:pPr>
-        <w:pBdr>
-          <w:top w:val="single" w:sz="6" w:space="8" w:color="CCCCCC"/>
-        </w:pBdr>
-        <w:shd w:val="clear" w:color="auto" w:fill="F3F3F3"/>
-        <w:spacing w:after="0" w:line="240" w:lineRule="auto"/>
-        <w:jc w:val="both"/>
-        <w:textAlignment w:val="baseline"/>
-        <w:rPr>
-          <w:rFonts w:ascii="Arial" w:eastAsia="Times New Roman" w:hAnsi="Arial" w:cs="Arial"/>
-          <w:bCs/>
-          <w:color w:val="484848"/>
-          <w:sz w:val="32"/>
-          <w:szCs w:val="32"/>
-          <w:lang w:val="en-US" w:eastAsia="pl-PL"/>
-        </w:rPr>
-      </w:pPr>
-    </w:p>
-    <w:p>
-      <w:pPr>
-        <w:pBdr>
-          <w:top w:val="single" w:sz="6" w:space="8" w:color="CCCCCC"/>
-        </w:pBdr>
-        <w:shd w:val="clear" w:color="auto" w:fill="F3F3F3"/>
-        <w:spacing w:after="0" w:line="240" w:lineRule="auto"/>
-        <w:jc w:val="both"/>
-        <w:textAlignment w:val="baseline"/>
-        <w:rPr>
-          <w:rFonts w:ascii="Arial" w:eastAsia="Times New Roman" w:hAnsi="Arial" w:cs="Arial"/>
-          <w:b/>
-          <w:bCs/>
-          <w:color w:val="484848"/>
-          <w:sz w:val="32"/>
-          <w:szCs w:val="32"/>
-          <w:lang w:val="en-US" w:eastAsia="pl-PL"/>
-        </w:rPr>
-      </w:pPr>
-      <w:r>
-        <w:rPr>
-          <w:rFonts w:ascii="Arial" w:eastAsia="Times New Roman" w:hAnsi="Arial" w:cs="Arial"/>
-          <w:b/>
-          <w:bCs/>
-          <w:color w:val="484848"/>
-          <w:sz w:val="32"/>
-          <w:szCs w:val="32"/>
-          <w:lang w:val="en-US" w:eastAsia="pl-PL"/>
-        </w:rPr>
-        <w:t>S</w:t>
-      </w:r>
-      <w:r>
-        <w:rPr>
-          <w:rFonts w:ascii="Arial" w:eastAsia="Times New Roman" w:hAnsi="Arial" w:cs="Arial"/>
-          <w:b/>
-          <w:bCs/>
-          <w:color w:val="484848"/>
-          <w:sz w:val="32"/>
-          <w:szCs w:val="32"/>
-          <w:lang w:val="en-US" w:eastAsia="pl-PL"/>
-        </w:rPr>
-        <w:t>ow</w:t>
-      </w:r>
-      <w:r>
-        <w:rPr>
-          <w:rFonts w:ascii="Arial" w:eastAsia="Times New Roman" w:hAnsi="Arial" w:cs="Arial"/>
-          <w:b/>
-          <w:bCs/>
-          <w:color w:val="484848"/>
-          <w:sz w:val="32"/>
-          <w:szCs w:val="32"/>
-          <w:lang w:val="en-US" w:eastAsia="pl-PL"/>
-        </w:rPr>
-        <w:t>……………..</w:t>
-      </w:r>
-      <w:r>
-        <w:rPr>
-          <w:rFonts w:ascii="Arial" w:eastAsia="Times New Roman" w:hAnsi="Arial" w:cs="Arial"/>
-          <w:b/>
-          <w:bCs/>
-          <w:color w:val="484848"/>
-          <w:sz w:val="32"/>
-          <w:szCs w:val="32"/>
-          <w:lang w:val="en-US" w:eastAsia="pl-PL"/>
-        </w:rPr>
-        <w:t xml:space="preserve"> the seeds for success</w:t>
-      </w:r>
-    </w:p>
-    <w:p>
-      <w:pPr>
-        <w:pBdr>
-          <w:top w:val="single" w:sz="6" w:space="8" w:color="CCCCCC"/>
-        </w:pBdr>
-        <w:shd w:val="clear" w:color="auto" w:fill="F3F3F3"/>
-        <w:spacing w:after="0" w:line="240" w:lineRule="auto"/>
-        <w:jc w:val="both"/>
-        <w:textAlignment w:val="baseline"/>
-        <w:rPr>
-          <w:rFonts w:ascii="Arial" w:eastAsia="Times New Roman" w:hAnsi="Arial" w:cs="Arial"/>
-          <w:color w:val="484848"/>
-          <w:sz w:val="32"/>
-          <w:szCs w:val="32"/>
-          <w:lang w:val="en-US" w:eastAsia="pl-PL"/>
-        </w:rPr>
-      </w:pPr>
-    </w:p>
-    <w:p>
-      <w:pPr>
-        <w:pBdr>
-          <w:top w:val="single" w:sz="6" w:space="8" w:color="CCCCCC"/>
-        </w:pBdr>
-        <w:shd w:val="clear" w:color="auto" w:fill="F3F3F3"/>
-        <w:spacing w:after="0" w:line="240" w:lineRule="auto"/>
-        <w:jc w:val="both"/>
-        <w:textAlignment w:val="baseline"/>
-        <w:rPr>
-          <w:rFonts w:ascii="Arial" w:eastAsia="Times New Roman" w:hAnsi="Arial" w:cs="Arial"/>
-          <w:color w:val="484848"/>
-          <w:sz w:val="32"/>
-          <w:szCs w:val="32"/>
-          <w:lang w:val="en-US" w:eastAsia="pl-PL"/>
-        </w:rPr>
-      </w:pPr>
-      <w:r>
-        <w:rPr>
-          <w:rFonts w:ascii="Arial" w:eastAsia="Times New Roman" w:hAnsi="Arial" w:cs="Arial"/>
-          <w:color w:val="484848"/>
-          <w:sz w:val="32"/>
-          <w:szCs w:val="32"/>
-          <w:lang w:val="en-US" w:eastAsia="pl-PL"/>
-        </w:rPr>
-        <w:t>To s</w:t>
-      </w:r>
-      <w:r>
-        <w:rPr>
-          <w:rFonts w:ascii="Arial" w:eastAsia="Times New Roman" w:hAnsi="Arial" w:cs="Arial"/>
-          <w:color w:val="484848"/>
-          <w:sz w:val="32"/>
-          <w:szCs w:val="32"/>
-          <w:lang w:val="en-US" w:eastAsia="pl-PL"/>
-        </w:rPr>
-        <w:t>ow</w:t>
-      </w:r>
       <w:bookmarkStart w:id="0" w:name="_GoBack"/>
       <w:bookmarkEnd w:id="0"/>
+    </w:p>
+    <w:p>
+      <w:pPr>
+        <w:pBdr>
+          <w:top w:val="single" w:sz="6" w:space="8" w:color="CCCCCC"/>
+        </w:pBdr>
+        <w:shd w:val="clear" w:color="auto" w:fill="F3F3F3"/>
+        <w:spacing w:after="0" w:line="240" w:lineRule="auto"/>
+        <w:jc w:val="both"/>
+        <w:textAlignment w:val="baseline"/>
+        <w:rPr>
+          <w:rFonts w:ascii="Arial" w:eastAsia="Times New Roman" w:hAnsi="Arial" w:cs="Arial"/>
+          <w:color w:val="484848"/>
+          <w:sz w:val="32"/>
+          <w:szCs w:val="32"/>
+          <w:lang w:val="en-US" w:eastAsia="pl-PL"/>
+        </w:rPr>
+      </w:pPr>
+    </w:p>
+    <w:p>
+      <w:pPr>
+        <w:pBdr>
+          <w:top w:val="single" w:sz="6" w:space="8" w:color="CCCCCC"/>
+        </w:pBdr>
+        <w:shd w:val="clear" w:color="auto" w:fill="F3F3F3"/>
+        <w:spacing w:after="0" w:line="240" w:lineRule="auto"/>
+        <w:jc w:val="both"/>
+        <w:textAlignment w:val="baseline"/>
+        <w:rPr>
+          <w:rFonts w:ascii="Arial" w:eastAsia="Times New Roman" w:hAnsi="Arial" w:cs="Arial"/>
+          <w:b/>
+          <w:bCs/>
+          <w:color w:val="484848"/>
+          <w:sz w:val="32"/>
+          <w:szCs w:val="32"/>
+          <w:lang w:val="en-US" w:eastAsia="pl-PL"/>
+        </w:rPr>
+      </w:pPr>
+      <w:r>
+        <w:rPr>
+          <w:rFonts w:ascii="Arial" w:eastAsia="Times New Roman" w:hAnsi="Arial" w:cs="Arial"/>
+          <w:color w:val="484848"/>
+          <w:sz w:val="32"/>
+          <w:szCs w:val="32"/>
+          <w:lang w:val="en-US" w:eastAsia="pl-PL"/>
+        </w:rPr>
+        <w:t xml:space="preserve">Even if you don’t achieve success </w:t>
+      </w:r>
+      <w:r>
+        <w:rPr>
+          <w:rFonts w:ascii="Arial" w:eastAsia="Times New Roman" w:hAnsi="Arial" w:cs="Arial"/>
+          <w:b/>
+          <w:bCs/>
+          <w:color w:val="484848"/>
+          <w:sz w:val="32"/>
+          <w:szCs w:val="32"/>
+          <w:lang w:val="en-US" w:eastAsia="pl-PL"/>
+        </w:rPr>
+        <w:t>look on the bright s</w:t>
+      </w:r>
+      <w:r>
+        <w:rPr>
+          <w:rFonts w:ascii="Arial" w:eastAsia="Times New Roman" w:hAnsi="Arial" w:cs="Arial"/>
+          <w:b/>
+          <w:bCs/>
+          <w:color w:val="484848"/>
+          <w:sz w:val="32"/>
+          <w:szCs w:val="32"/>
+          <w:lang w:val="en-US" w:eastAsia="pl-PL"/>
+        </w:rPr>
+        <w:t>ide</w:t>
+      </w:r>
+      <w:r>
+        <w:rPr>
+          <w:rFonts w:ascii="Arial" w:eastAsia="Times New Roman" w:hAnsi="Arial" w:cs="Arial"/>
+          <w:b/>
+          <w:bCs/>
+          <w:color w:val="484848"/>
+          <w:sz w:val="32"/>
+          <w:szCs w:val="32"/>
+          <w:lang w:val="en-US" w:eastAsia="pl-PL"/>
+        </w:rPr>
+        <w:t>………</w:t>
+      </w:r>
+      <w:r>
+        <w:rPr>
+          <w:rFonts w:ascii="Arial" w:eastAsia="Times New Roman" w:hAnsi="Arial" w:cs="Arial"/>
+          <w:b/>
+          <w:bCs/>
+          <w:color w:val="484848"/>
+          <w:sz w:val="32"/>
+          <w:szCs w:val="32"/>
+          <w:lang w:val="en-US" w:eastAsia="pl-PL"/>
+        </w:rPr>
+        <w:t>………</w:t>
+      </w:r>
+    </w:p>
+    <w:p>
+      <w:pPr>
+        <w:pBdr>
+          <w:top w:val="single" w:sz="6" w:space="8" w:color="CCCCCC"/>
+        </w:pBdr>
+        <w:shd w:val="clear" w:color="auto" w:fill="F3F3F3"/>
+        <w:spacing w:after="0" w:line="240" w:lineRule="auto"/>
+        <w:jc w:val="both"/>
+        <w:textAlignment w:val="baseline"/>
+        <w:rPr>
+          <w:rFonts w:ascii="Arial" w:eastAsia="Times New Roman" w:hAnsi="Arial" w:cs="Arial"/>
+          <w:color w:val="484848"/>
+          <w:sz w:val="32"/>
+          <w:szCs w:val="32"/>
+          <w:lang w:val="en-US" w:eastAsia="pl-PL"/>
+        </w:rPr>
+      </w:pPr>
+    </w:p>
+    <w:p>
+      <w:pPr>
+        <w:pBdr>
+          <w:top w:val="single" w:sz="6" w:space="8" w:color="CCCCCC"/>
+        </w:pBdr>
+        <w:shd w:val="clear" w:color="auto" w:fill="F3F3F3"/>
+        <w:spacing w:after="0" w:line="240" w:lineRule="auto"/>
+        <w:jc w:val="both"/>
+        <w:textAlignment w:val="baseline"/>
+        <w:rPr>
+          <w:rFonts w:ascii="Arial" w:eastAsia="Times New Roman" w:hAnsi="Arial" w:cs="Arial"/>
+          <w:b/>
+          <w:bCs/>
+          <w:color w:val="484848"/>
+          <w:sz w:val="32"/>
+          <w:szCs w:val="32"/>
+          <w:lang w:val="en-US" w:eastAsia="pl-PL"/>
+        </w:rPr>
+      </w:pPr>
+      <w:r>
+        <w:rPr>
+          <w:rFonts w:ascii="Arial" w:eastAsia="Times New Roman" w:hAnsi="Arial" w:cs="Arial"/>
+          <w:b/>
+          <w:bCs/>
+          <w:color w:val="484848"/>
+          <w:sz w:val="32"/>
+          <w:szCs w:val="32"/>
+          <w:lang w:val="en-US" w:eastAsia="pl-PL"/>
+        </w:rPr>
+        <w:t>High- f</w:t>
+      </w:r>
+      <w:r>
+        <w:rPr>
+          <w:rFonts w:ascii="Arial" w:eastAsia="Times New Roman" w:hAnsi="Arial" w:cs="Arial"/>
+          <w:b/>
+          <w:bCs/>
+          <w:color w:val="484848"/>
+          <w:sz w:val="32"/>
+          <w:szCs w:val="32"/>
+          <w:lang w:val="en-US" w:eastAsia="pl-PL"/>
+        </w:rPr>
+        <w:t>lier</w:t>
+      </w:r>
+      <w:r>
+        <w:rPr>
+          <w:rFonts w:ascii="Arial" w:eastAsia="Times New Roman" w:hAnsi="Arial" w:cs="Arial"/>
+          <w:b/>
+          <w:bCs/>
+          <w:color w:val="484848"/>
+          <w:sz w:val="32"/>
+          <w:szCs w:val="32"/>
+          <w:lang w:val="en-US" w:eastAsia="pl-PL"/>
+        </w:rPr>
+        <w:t>…………………</w:t>
+      </w:r>
+    </w:p>
+    <w:p>
+      <w:pPr>
+        <w:pBdr>
+          <w:top w:val="single" w:sz="6" w:space="8" w:color="CCCCCC"/>
+        </w:pBdr>
+        <w:shd w:val="clear" w:color="auto" w:fill="F3F3F3"/>
+        <w:spacing w:after="0" w:line="240" w:lineRule="auto"/>
+        <w:jc w:val="both"/>
+        <w:textAlignment w:val="baseline"/>
+        <w:rPr>
+          <w:rFonts w:ascii="Arial" w:eastAsia="Times New Roman" w:hAnsi="Arial" w:cs="Arial"/>
+          <w:b/>
+          <w:bCs/>
+          <w:color w:val="484848"/>
+          <w:sz w:val="32"/>
+          <w:szCs w:val="32"/>
+          <w:lang w:val="en-US" w:eastAsia="pl-PL"/>
+        </w:rPr>
+      </w:pPr>
+    </w:p>
+    <w:p>
+      <w:pPr>
+        <w:pBdr>
+          <w:top w:val="single" w:sz="6" w:space="8" w:color="CCCCCC"/>
+        </w:pBdr>
+        <w:shd w:val="clear" w:color="auto" w:fill="F3F3F3"/>
+        <w:spacing w:after="0" w:line="240" w:lineRule="auto"/>
+        <w:jc w:val="both"/>
+        <w:textAlignment w:val="baseline"/>
+        <w:rPr>
+          <w:rFonts w:ascii="Arial" w:eastAsia="Times New Roman" w:hAnsi="Arial" w:cs="Arial"/>
+          <w:bCs/>
+          <w:color w:val="484848"/>
+          <w:sz w:val="32"/>
+          <w:szCs w:val="32"/>
+          <w:lang w:val="en-US" w:eastAsia="pl-PL"/>
+        </w:rPr>
+      </w:pPr>
+      <w:r>
+        <w:rPr>
+          <w:rFonts w:ascii="Arial" w:eastAsia="Times New Roman" w:hAnsi="Arial" w:cs="Arial"/>
+          <w:bCs/>
+          <w:color w:val="484848"/>
+          <w:sz w:val="32"/>
+          <w:szCs w:val="32"/>
+          <w:lang w:val="en-US" w:eastAsia="pl-PL"/>
+        </w:rPr>
+        <w:t>My colleague is a high – f</w:t>
+      </w:r>
+      <w:r>
+        <w:rPr>
+          <w:rFonts w:ascii="Arial" w:eastAsia="Times New Roman" w:hAnsi="Arial" w:cs="Arial"/>
+          <w:bCs/>
+          <w:color w:val="484848"/>
+          <w:sz w:val="32"/>
+          <w:szCs w:val="32"/>
+          <w:lang w:val="en-US" w:eastAsia="pl-PL"/>
+        </w:rPr>
+        <w:t>lier</w:t>
+      </w:r>
+      <w:r>
+        <w:rPr>
+          <w:rFonts w:ascii="Arial" w:eastAsia="Times New Roman" w:hAnsi="Arial" w:cs="Arial"/>
+          <w:bCs/>
+          <w:color w:val="484848"/>
+          <w:sz w:val="32"/>
+          <w:szCs w:val="32"/>
+          <w:lang w:val="en-US" w:eastAsia="pl-PL"/>
+        </w:rPr>
+        <w:t xml:space="preserve">……………….as he has been going through the ranks </w:t>
+      </w:r>
+    </w:p>
+    <w:p>
+      <w:pPr>
+        <w:pBdr>
+          <w:top w:val="single" w:sz="6" w:space="8" w:color="CCCCCC"/>
+        </w:pBdr>
+        <w:shd w:val="clear" w:color="auto" w:fill="F3F3F3"/>
+        <w:spacing w:after="0" w:line="240" w:lineRule="auto"/>
+        <w:jc w:val="both"/>
+        <w:textAlignment w:val="baseline"/>
+        <w:rPr>
+          <w:rFonts w:ascii="Arial" w:eastAsia="Times New Roman" w:hAnsi="Arial" w:cs="Arial"/>
+          <w:b/>
+          <w:bCs/>
+          <w:color w:val="484848"/>
+          <w:sz w:val="32"/>
+          <w:szCs w:val="32"/>
+          <w:lang w:val="en-US" w:eastAsia="pl-PL"/>
+        </w:rPr>
+      </w:pPr>
+    </w:p>
+    <w:p>
+      <w:pPr>
+        <w:pBdr>
+          <w:top w:val="single" w:sz="6" w:space="8" w:color="CCCCCC"/>
+        </w:pBdr>
+        <w:shd w:val="clear" w:color="auto" w:fill="F3F3F3"/>
+        <w:spacing w:after="0" w:line="240" w:lineRule="auto"/>
+        <w:jc w:val="both"/>
+        <w:textAlignment w:val="baseline"/>
+        <w:rPr>
+          <w:rFonts w:ascii="Arial" w:eastAsia="Times New Roman" w:hAnsi="Arial" w:cs="Arial"/>
+          <w:b/>
+          <w:bCs/>
+          <w:color w:val="484848"/>
+          <w:sz w:val="32"/>
+          <w:szCs w:val="32"/>
+          <w:lang w:val="en-US" w:eastAsia="pl-PL"/>
+        </w:rPr>
+      </w:pPr>
+      <w:r>
+        <w:rPr>
+          <w:rFonts w:ascii="Arial" w:eastAsia="Times New Roman" w:hAnsi="Arial" w:cs="Arial"/>
+          <w:b/>
+          <w:bCs/>
+          <w:color w:val="484848"/>
+          <w:sz w:val="32"/>
+          <w:szCs w:val="32"/>
+          <w:lang w:val="en-US" w:eastAsia="pl-PL"/>
+        </w:rPr>
+        <w:t>…</w:t>
+      </w:r>
+      <w:r>
+        <w:rPr>
+          <w:rFonts w:ascii="Arial" w:eastAsia="Times New Roman" w:hAnsi="Arial" w:cs="Arial"/>
+          <w:b/>
+          <w:bCs/>
+          <w:color w:val="484848"/>
+          <w:sz w:val="32"/>
+          <w:szCs w:val="32"/>
+          <w:lang w:val="en-US" w:eastAsia="pl-PL"/>
+        </w:rPr>
+        <w:t>doomed</w:t>
+      </w:r>
+      <w:r>
+        <w:rPr>
+          <w:rFonts w:ascii="Arial" w:eastAsia="Times New Roman" w:hAnsi="Arial" w:cs="Arial"/>
+          <w:b/>
+          <w:bCs/>
+          <w:color w:val="484848"/>
+          <w:sz w:val="32"/>
+          <w:szCs w:val="32"/>
+          <w:lang w:val="en-US" w:eastAsia="pl-PL"/>
+        </w:rPr>
+        <w:t>………………..</w:t>
+      </w:r>
+      <w:r>
+        <w:rPr>
+          <w:rFonts w:ascii="Arial" w:eastAsia="Times New Roman" w:hAnsi="Arial" w:cs="Arial"/>
+          <w:b/>
+          <w:bCs/>
+          <w:color w:val="484848"/>
+          <w:sz w:val="32"/>
+          <w:szCs w:val="32"/>
+          <w:lang w:val="en-US" w:eastAsia="pl-PL"/>
+        </w:rPr>
+        <w:t xml:space="preserve"> for success</w:t>
+      </w:r>
+    </w:p>
+    <w:p>
+      <w:pPr>
+        <w:pBdr>
+          <w:top w:val="single" w:sz="6" w:space="8" w:color="CCCCCC"/>
+        </w:pBdr>
+        <w:shd w:val="clear" w:color="auto" w:fill="F3F3F3"/>
+        <w:spacing w:after="0" w:line="240" w:lineRule="auto"/>
+        <w:jc w:val="both"/>
+        <w:textAlignment w:val="baseline"/>
+        <w:rPr>
+          <w:rFonts w:ascii="Arial" w:eastAsia="Times New Roman" w:hAnsi="Arial" w:cs="Arial"/>
+          <w:color w:val="484848"/>
+          <w:sz w:val="32"/>
+          <w:szCs w:val="32"/>
+          <w:lang w:val="en-US" w:eastAsia="pl-PL"/>
+        </w:rPr>
+      </w:pPr>
+    </w:p>
+    <w:p>
+      <w:pPr>
+        <w:pBdr>
+          <w:top w:val="single" w:sz="6" w:space="8" w:color="CCCCCC"/>
+        </w:pBdr>
+        <w:shd w:val="clear" w:color="auto" w:fill="F3F3F3"/>
+        <w:spacing w:after="0" w:line="240" w:lineRule="auto"/>
+        <w:jc w:val="both"/>
+        <w:textAlignment w:val="baseline"/>
+        <w:rPr>
+          <w:rFonts w:ascii="Arial" w:eastAsia="Times New Roman" w:hAnsi="Arial" w:cs="Arial"/>
+          <w:color w:val="484848"/>
+          <w:sz w:val="32"/>
+          <w:szCs w:val="32"/>
+          <w:lang w:val="en-US" w:eastAsia="pl-PL"/>
+        </w:rPr>
+      </w:pPr>
+      <w:r>
+        <w:rPr>
+          <w:rFonts w:ascii="Arial" w:eastAsia="Times New Roman" w:hAnsi="Arial" w:cs="Arial"/>
+          <w:color w:val="484848"/>
+          <w:sz w:val="32"/>
+          <w:szCs w:val="32"/>
+          <w:lang w:val="en-US" w:eastAsia="pl-PL"/>
+        </w:rPr>
+        <w:t xml:space="preserve">Not every single employee is </w:t>
+      </w:r>
+      <w:r>
+        <w:rPr>
+          <w:rFonts w:ascii="Arial" w:eastAsia="Times New Roman" w:hAnsi="Arial" w:cs="Arial"/>
+          <w:b/>
+          <w:color w:val="484848"/>
+          <w:sz w:val="32"/>
+          <w:szCs w:val="32"/>
+          <w:lang w:val="en-US" w:eastAsia="pl-PL"/>
+        </w:rPr>
+        <w:t>…</w:t>
+      </w:r>
+      <w:r>
+        <w:rPr>
+          <w:rFonts w:ascii="Arial" w:eastAsia="Times New Roman" w:hAnsi="Arial" w:cs="Arial"/>
+          <w:b/>
+          <w:color w:val="484848"/>
+          <w:sz w:val="32"/>
+          <w:szCs w:val="32"/>
+          <w:lang w:val="en-US" w:eastAsia="pl-PL"/>
+        </w:rPr>
+        <w:t>doomed</w:t>
+      </w:r>
+      <w:r>
+        <w:rPr>
+          <w:rFonts w:ascii="Arial" w:eastAsia="Times New Roman" w:hAnsi="Arial" w:cs="Arial"/>
+          <w:b/>
+          <w:color w:val="484848"/>
+          <w:sz w:val="32"/>
+          <w:szCs w:val="32"/>
+          <w:lang w:val="en-US" w:eastAsia="pl-PL"/>
+        </w:rPr>
+        <w:t>………………….for success</w:t>
+      </w:r>
+    </w:p>
+    <w:p>
+      <w:pPr>
+        <w:pBdr>
+          <w:top w:val="single" w:sz="6" w:space="8" w:color="CCCCCC"/>
+        </w:pBdr>
+        <w:shd w:val="clear" w:color="auto" w:fill="F3F3F3"/>
+        <w:spacing w:after="0" w:line="240" w:lineRule="auto"/>
+        <w:jc w:val="both"/>
+        <w:textAlignment w:val="baseline"/>
+        <w:rPr>
+          <w:rFonts w:ascii="Arial" w:eastAsia="Times New Roman" w:hAnsi="Arial" w:cs="Arial"/>
+          <w:color w:val="484848"/>
+          <w:sz w:val="32"/>
+          <w:szCs w:val="32"/>
+          <w:lang w:val="en-US" w:eastAsia="pl-PL"/>
+        </w:rPr>
+      </w:pPr>
+    </w:p>
+    <w:p>
+      <w:pPr>
+        <w:pBdr>
+          <w:top w:val="single" w:sz="6" w:space="8" w:color="CCCCCC"/>
+        </w:pBdr>
+        <w:shd w:val="clear" w:color="auto" w:fill="F3F3F3"/>
+        <w:spacing w:after="0" w:line="240" w:lineRule="auto"/>
+        <w:jc w:val="both"/>
+        <w:textAlignment w:val="baseline"/>
+        <w:rPr>
+          <w:rFonts w:ascii="Arial" w:eastAsia="Times New Roman" w:hAnsi="Arial" w:cs="Arial"/>
+          <w:b/>
+          <w:bCs/>
+          <w:color w:val="484848"/>
+          <w:sz w:val="32"/>
+          <w:szCs w:val="32"/>
+          <w:lang w:val="en-US" w:eastAsia="pl-PL"/>
+        </w:rPr>
+      </w:pPr>
+      <w:r>
+        <w:rPr>
+          <w:rFonts w:ascii="Arial" w:eastAsia="Times New Roman" w:hAnsi="Arial" w:cs="Arial"/>
+          <w:b/>
+          <w:bCs/>
+          <w:color w:val="484848"/>
+          <w:sz w:val="32"/>
+          <w:szCs w:val="32"/>
+          <w:lang w:val="en-US" w:eastAsia="pl-PL"/>
+        </w:rPr>
+        <w:t>Stop at n</w:t>
+      </w:r>
+      <w:r>
+        <w:rPr>
+          <w:rFonts w:ascii="Arial" w:eastAsia="Times New Roman" w:hAnsi="Arial" w:cs="Arial"/>
+          <w:b/>
+          <w:bCs/>
+          <w:color w:val="484848"/>
+          <w:sz w:val="32"/>
+          <w:szCs w:val="32"/>
+          <w:lang w:val="en-US" w:eastAsia="pl-PL"/>
+        </w:rPr>
+        <w:t>othing</w:t>
+      </w:r>
+      <w:r>
+        <w:rPr>
+          <w:rFonts w:ascii="Arial" w:eastAsia="Times New Roman" w:hAnsi="Arial" w:cs="Arial"/>
+          <w:b/>
+          <w:bCs/>
+          <w:color w:val="484848"/>
+          <w:sz w:val="32"/>
+          <w:szCs w:val="32"/>
+          <w:lang w:val="en-US" w:eastAsia="pl-PL"/>
+        </w:rPr>
+        <w:t>………………….</w:t>
+      </w:r>
+    </w:p>
+    <w:p>
+      <w:pPr>
+        <w:pBdr>
+          <w:top w:val="single" w:sz="6" w:space="8" w:color="CCCCCC"/>
+        </w:pBdr>
+        <w:shd w:val="clear" w:color="auto" w:fill="F3F3F3"/>
+        <w:spacing w:after="0" w:line="240" w:lineRule="auto"/>
+        <w:jc w:val="both"/>
+        <w:textAlignment w:val="baseline"/>
+        <w:rPr>
+          <w:rFonts w:ascii="Arial" w:eastAsia="Times New Roman" w:hAnsi="Arial" w:cs="Arial"/>
+          <w:color w:val="484848"/>
+          <w:sz w:val="32"/>
+          <w:szCs w:val="32"/>
+          <w:lang w:val="en-US" w:eastAsia="pl-PL"/>
+        </w:rPr>
+      </w:pPr>
+    </w:p>
+    <w:p>
+      <w:pPr>
+        <w:pBdr>
+          <w:top w:val="single" w:sz="6" w:space="8" w:color="CCCCCC"/>
+        </w:pBdr>
+        <w:shd w:val="clear" w:color="auto" w:fill="F3F3F3"/>
+        <w:spacing w:after="0" w:line="240" w:lineRule="auto"/>
+        <w:jc w:val="both"/>
+        <w:textAlignment w:val="baseline"/>
+        <w:rPr>
+          <w:rFonts w:ascii="Arial" w:eastAsia="Times New Roman" w:hAnsi="Arial" w:cs="Arial"/>
+          <w:color w:val="484848"/>
+          <w:sz w:val="32"/>
+          <w:szCs w:val="32"/>
+          <w:lang w:val="en-US" w:eastAsia="pl-PL"/>
+        </w:rPr>
+      </w:pPr>
+      <w:r>
+        <w:rPr>
+          <w:rFonts w:ascii="Arial" w:eastAsia="Times New Roman" w:hAnsi="Arial" w:cs="Arial"/>
+          <w:color w:val="484848"/>
+          <w:sz w:val="32"/>
+          <w:szCs w:val="32"/>
+          <w:lang w:val="en-US" w:eastAsia="pl-PL"/>
+        </w:rPr>
+        <w:t>He will stop at n</w:t>
+      </w:r>
+      <w:r>
+        <w:rPr>
+          <w:rFonts w:ascii="Arial" w:eastAsia="Times New Roman" w:hAnsi="Arial" w:cs="Arial"/>
+          <w:color w:val="484848"/>
+          <w:sz w:val="32"/>
+          <w:szCs w:val="32"/>
+          <w:lang w:val="en-US" w:eastAsia="pl-PL"/>
+        </w:rPr>
+        <w:t>othing</w:t>
+      </w:r>
+      <w:r>
+        <w:rPr>
+          <w:rFonts w:ascii="Arial" w:eastAsia="Times New Roman" w:hAnsi="Arial" w:cs="Arial"/>
+          <w:color w:val="484848"/>
+          <w:sz w:val="32"/>
+          <w:szCs w:val="32"/>
+          <w:lang w:val="en-US" w:eastAsia="pl-PL"/>
+        </w:rPr>
+        <w:t>………………….to get to the top</w:t>
+      </w:r>
+    </w:p>
+    <w:p>
+      <w:pPr>
+        <w:pBdr>
+          <w:top w:val="single" w:sz="6" w:space="8" w:color="CCCCCC"/>
+        </w:pBdr>
+        <w:shd w:val="clear" w:color="auto" w:fill="F3F3F3"/>
+        <w:spacing w:after="0" w:line="240" w:lineRule="auto"/>
+        <w:jc w:val="both"/>
+        <w:textAlignment w:val="baseline"/>
+        <w:rPr>
+          <w:rFonts w:ascii="Arial" w:eastAsia="Times New Roman" w:hAnsi="Arial" w:cs="Arial"/>
+          <w:color w:val="484848"/>
+          <w:sz w:val="32"/>
+          <w:szCs w:val="32"/>
+          <w:lang w:val="en-US" w:eastAsia="pl-PL"/>
+        </w:rPr>
+      </w:pPr>
+    </w:p>
+    <w:p>
+      <w:pPr>
+        <w:pBdr>
+          <w:top w:val="single" w:sz="6" w:space="8" w:color="CCCCCC"/>
+        </w:pBdr>
+        <w:shd w:val="clear" w:color="auto" w:fill="F3F3F3"/>
+        <w:spacing w:after="0" w:line="240" w:lineRule="auto"/>
+        <w:jc w:val="both"/>
+        <w:textAlignment w:val="baseline"/>
+        <w:rPr>
+          <w:rFonts w:ascii="Arial" w:eastAsia="Times New Roman" w:hAnsi="Arial" w:cs="Arial"/>
+          <w:b/>
+          <w:bCs/>
+          <w:color w:val="484848"/>
+          <w:sz w:val="32"/>
+          <w:szCs w:val="32"/>
+          <w:lang w:val="en-US" w:eastAsia="pl-PL"/>
+        </w:rPr>
+      </w:pPr>
+      <w:r>
+        <w:rPr>
+          <w:rFonts w:ascii="Arial" w:eastAsia="Times New Roman" w:hAnsi="Arial" w:cs="Arial"/>
+          <w:b/>
+          <w:bCs/>
+          <w:color w:val="484848"/>
+          <w:sz w:val="32"/>
+          <w:szCs w:val="32"/>
+          <w:lang w:val="en-US" w:eastAsia="pl-PL"/>
+        </w:rPr>
+        <w:t>Pull your s</w:t>
+      </w:r>
+      <w:r>
+        <w:rPr>
+          <w:rFonts w:ascii="Arial" w:eastAsia="Times New Roman" w:hAnsi="Arial" w:cs="Arial"/>
+          <w:b/>
+          <w:bCs/>
+          <w:color w:val="484848"/>
+          <w:sz w:val="32"/>
+          <w:szCs w:val="32"/>
+          <w:lang w:val="en-US" w:eastAsia="pl-PL"/>
+        </w:rPr>
+        <w:t>ocks</w:t>
+      </w:r>
+      <w:r>
+        <w:rPr>
+          <w:rFonts w:ascii="Arial" w:eastAsia="Times New Roman" w:hAnsi="Arial" w:cs="Arial"/>
+          <w:b/>
+          <w:bCs/>
+          <w:color w:val="484848"/>
+          <w:sz w:val="32"/>
+          <w:szCs w:val="32"/>
+          <w:lang w:val="en-US" w:eastAsia="pl-PL"/>
+        </w:rPr>
+        <w:t>……………………..</w:t>
+      </w:r>
+      <w:r>
+        <w:rPr>
+          <w:rFonts w:ascii="Arial" w:eastAsia="Times New Roman" w:hAnsi="Arial" w:cs="Arial"/>
+          <w:b/>
+          <w:bCs/>
+          <w:color w:val="484848"/>
+          <w:sz w:val="32"/>
+          <w:szCs w:val="32"/>
+          <w:lang w:val="en-US" w:eastAsia="pl-PL"/>
+        </w:rPr>
+        <w:t>up</w:t>
+      </w:r>
+    </w:p>
+    <w:p>
+      <w:pPr>
+        <w:pBdr>
+          <w:top w:val="single" w:sz="6" w:space="8" w:color="CCCCCC"/>
+        </w:pBdr>
+        <w:shd w:val="clear" w:color="auto" w:fill="F3F3F3"/>
+        <w:spacing w:after="0" w:line="240" w:lineRule="auto"/>
+        <w:jc w:val="both"/>
+        <w:textAlignment w:val="baseline"/>
+        <w:rPr>
+          <w:rFonts w:ascii="Arial" w:eastAsia="Times New Roman" w:hAnsi="Arial" w:cs="Arial"/>
+          <w:color w:val="484848"/>
+          <w:sz w:val="32"/>
+          <w:szCs w:val="32"/>
+          <w:lang w:val="en-US" w:eastAsia="pl-PL"/>
+        </w:rPr>
+      </w:pPr>
+    </w:p>
+    <w:p>
+      <w:pPr>
+        <w:pBdr>
+          <w:top w:val="single" w:sz="6" w:space="8" w:color="CCCCCC"/>
+        </w:pBdr>
+        <w:shd w:val="clear" w:color="auto" w:fill="F3F3F3"/>
+        <w:spacing w:after="0" w:line="240" w:lineRule="auto"/>
+        <w:jc w:val="both"/>
+        <w:textAlignment w:val="baseline"/>
+        <w:rPr>
+          <w:rFonts w:ascii="Arial" w:eastAsia="Times New Roman" w:hAnsi="Arial" w:cs="Arial"/>
+          <w:color w:val="484848"/>
+          <w:sz w:val="32"/>
+          <w:szCs w:val="32"/>
+          <w:lang w:val="en-US" w:eastAsia="pl-PL"/>
+        </w:rPr>
+      </w:pPr>
+      <w:r>
+        <w:rPr>
+          <w:rFonts w:ascii="Arial" w:eastAsia="Times New Roman" w:hAnsi="Arial" w:cs="Arial"/>
+          <w:color w:val="484848"/>
+          <w:sz w:val="32"/>
+          <w:szCs w:val="32"/>
+          <w:lang w:val="en-US" w:eastAsia="pl-PL"/>
+        </w:rPr>
+        <w:t>If you underperform you ought to pull your s</w:t>
+      </w:r>
+      <w:r>
+        <w:rPr>
+          <w:rFonts w:ascii="Arial" w:eastAsia="Times New Roman" w:hAnsi="Arial" w:cs="Arial"/>
+          <w:color w:val="484848"/>
+          <w:sz w:val="32"/>
+          <w:szCs w:val="32"/>
+          <w:lang w:val="en-US" w:eastAsia="pl-PL"/>
+        </w:rPr>
+        <w:t>ocks</w:t>
+      </w:r>
+      <w:r>
+        <w:rPr>
+          <w:rFonts w:ascii="Arial" w:eastAsia="Times New Roman" w:hAnsi="Arial" w:cs="Arial"/>
+          <w:color w:val="484848"/>
+          <w:sz w:val="32"/>
+          <w:szCs w:val="32"/>
+          <w:lang w:val="en-US" w:eastAsia="pl-PL"/>
+        </w:rPr>
+        <w:t>……………………..up</w:t>
+      </w:r>
+    </w:p>
+    <w:p>
+      <w:pPr>
+        <w:pBdr>
+          <w:top w:val="single" w:sz="6" w:space="8" w:color="CCCCCC"/>
+        </w:pBdr>
+        <w:shd w:val="clear" w:color="auto" w:fill="F3F3F3"/>
+        <w:spacing w:after="0" w:line="240" w:lineRule="auto"/>
+        <w:jc w:val="both"/>
+        <w:textAlignment w:val="baseline"/>
+        <w:rPr>
+          <w:rFonts w:ascii="Arial" w:eastAsia="Times New Roman" w:hAnsi="Arial" w:cs="Arial"/>
+          <w:color w:val="484848"/>
+          <w:sz w:val="32"/>
+          <w:szCs w:val="32"/>
+          <w:lang w:val="en-US" w:eastAsia="pl-PL"/>
+        </w:rPr>
+      </w:pPr>
+    </w:p>
+    <w:p>
+      <w:pPr>
+        <w:pBdr>
+          <w:top w:val="single" w:sz="6" w:space="8" w:color="CCCCCC"/>
+        </w:pBdr>
+        <w:shd w:val="clear" w:color="auto" w:fill="F3F3F3"/>
+        <w:spacing w:after="0" w:line="240" w:lineRule="auto"/>
+        <w:jc w:val="both"/>
+        <w:textAlignment w:val="baseline"/>
+        <w:rPr>
+          <w:rFonts w:ascii="Arial" w:eastAsia="Times New Roman" w:hAnsi="Arial" w:cs="Arial"/>
+          <w:b/>
+          <w:bCs/>
+          <w:color w:val="484848"/>
+          <w:sz w:val="32"/>
+          <w:szCs w:val="32"/>
+          <w:lang w:val="en-US" w:eastAsia="pl-PL"/>
+        </w:rPr>
+      </w:pPr>
+      <w:r>
+        <w:rPr>
+          <w:rFonts w:ascii="Arial" w:eastAsia="Times New Roman" w:hAnsi="Arial" w:cs="Arial"/>
+          <w:b/>
+          <w:bCs/>
+          <w:color w:val="484848"/>
+          <w:sz w:val="32"/>
+          <w:szCs w:val="32"/>
+          <w:lang w:val="en-US" w:eastAsia="pl-PL"/>
+        </w:rPr>
+        <w:t xml:space="preserve">Set your </w:t>
+      </w:r>
+      <w:r>
+        <w:rPr>
+          <w:rFonts w:ascii="Arial" w:eastAsia="Times New Roman" w:hAnsi="Arial" w:cs="Arial"/>
+          <w:b/>
+          <w:bCs/>
+          <w:color w:val="484848"/>
+          <w:sz w:val="32"/>
+          <w:szCs w:val="32"/>
+          <w:lang w:val="en-US" w:eastAsia="pl-PL"/>
+        </w:rPr>
+        <w:t>s</w:t>
+      </w:r>
+      <w:r>
+        <w:rPr>
+          <w:rFonts w:ascii="Arial" w:eastAsia="Times New Roman" w:hAnsi="Arial" w:cs="Arial"/>
+          <w:b/>
+          <w:bCs/>
+          <w:color w:val="484848"/>
+          <w:sz w:val="32"/>
+          <w:szCs w:val="32"/>
+          <w:lang w:val="en-US" w:eastAsia="pl-PL"/>
+        </w:rPr>
+        <w:t>ights</w:t>
+      </w:r>
+      <w:r>
+        <w:rPr>
+          <w:rFonts w:ascii="Arial" w:eastAsia="Times New Roman" w:hAnsi="Arial" w:cs="Arial"/>
+          <w:b/>
+          <w:bCs/>
+          <w:color w:val="484848"/>
+          <w:sz w:val="32"/>
+          <w:szCs w:val="32"/>
+          <w:lang w:val="en-US" w:eastAsia="pl-PL"/>
+        </w:rPr>
+        <w:t>……………….</w:t>
+      </w:r>
+      <w:r>
+        <w:rPr>
+          <w:rFonts w:ascii="Arial" w:eastAsia="Times New Roman" w:hAnsi="Arial" w:cs="Arial"/>
+          <w:b/>
+          <w:bCs/>
+          <w:color w:val="484848"/>
+          <w:sz w:val="32"/>
+          <w:szCs w:val="32"/>
+          <w:lang w:val="en-US" w:eastAsia="pl-PL"/>
+        </w:rPr>
+        <w:t>on sth</w:t>
+      </w:r>
+    </w:p>
+    <w:p>
+      <w:pPr>
+        <w:pBdr>
+          <w:top w:val="single" w:sz="6" w:space="8" w:color="CCCCCC"/>
+        </w:pBdr>
+        <w:shd w:val="clear" w:color="auto" w:fill="F3F3F3"/>
+        <w:spacing w:after="0" w:line="240" w:lineRule="auto"/>
+        <w:jc w:val="both"/>
+        <w:textAlignment w:val="baseline"/>
+        <w:rPr>
+          <w:rFonts w:ascii="Arial" w:eastAsia="Times New Roman" w:hAnsi="Arial" w:cs="Arial"/>
+          <w:color w:val="484848"/>
+          <w:sz w:val="32"/>
+          <w:szCs w:val="32"/>
+          <w:lang w:val="en-US" w:eastAsia="pl-PL"/>
+        </w:rPr>
+      </w:pPr>
+    </w:p>
+    <w:p>
+      <w:pPr>
+        <w:pBdr>
+          <w:top w:val="single" w:sz="6" w:space="8" w:color="CCCCCC"/>
+        </w:pBdr>
+        <w:shd w:val="clear" w:color="auto" w:fill="F3F3F3"/>
+        <w:spacing w:after="0" w:line="240" w:lineRule="auto"/>
+        <w:jc w:val="both"/>
+        <w:textAlignment w:val="baseline"/>
+        <w:rPr>
+          <w:rFonts w:ascii="Arial" w:eastAsia="Times New Roman" w:hAnsi="Arial" w:cs="Arial"/>
+          <w:color w:val="484848"/>
+          <w:sz w:val="32"/>
+          <w:szCs w:val="32"/>
+          <w:lang w:val="en-US" w:eastAsia="pl-PL"/>
+        </w:rPr>
+      </w:pPr>
+      <w:r>
+        <w:rPr>
+          <w:rFonts w:ascii="Arial" w:eastAsia="Times New Roman" w:hAnsi="Arial" w:cs="Arial"/>
+          <w:color w:val="484848"/>
+          <w:sz w:val="32"/>
+          <w:szCs w:val="32"/>
+          <w:lang w:val="en-US" w:eastAsia="pl-PL"/>
+        </w:rPr>
+        <w:t>My sight</w:t>
+      </w:r>
+      <w:r>
+        <w:rPr>
+          <w:rFonts w:ascii="Arial" w:eastAsia="Times New Roman" w:hAnsi="Arial" w:cs="Arial"/>
+          <w:color w:val="484848"/>
+          <w:sz w:val="32"/>
+          <w:szCs w:val="32"/>
+          <w:lang w:val="en-US" w:eastAsia="pl-PL"/>
+        </w:rPr>
+        <w:t>s</w:t>
+      </w:r>
+      <w:r>
+        <w:rPr>
+          <w:rFonts w:ascii="Arial" w:eastAsia="Times New Roman" w:hAnsi="Arial" w:cs="Arial"/>
+          <w:color w:val="484848"/>
+          <w:sz w:val="32"/>
+          <w:szCs w:val="32"/>
+          <w:lang w:val="en-US" w:eastAsia="pl-PL"/>
+        </w:rPr>
+        <w:t>………………….is set on becoming a top engineer</w:t>
+      </w:r>
+    </w:p>
+    <w:p>
+      <w:pPr>
+        <w:pBdr>
+          <w:top w:val="single" w:sz="6" w:space="8" w:color="CCCCCC"/>
+        </w:pBdr>
+        <w:shd w:val="clear" w:color="auto" w:fill="F3F3F3"/>
+        <w:spacing w:after="0" w:line="240" w:lineRule="auto"/>
+        <w:jc w:val="both"/>
+        <w:textAlignment w:val="baseline"/>
+        <w:rPr>
+          <w:rFonts w:ascii="Arial" w:eastAsia="Times New Roman" w:hAnsi="Arial" w:cs="Arial"/>
+          <w:color w:val="484848"/>
+          <w:sz w:val="32"/>
+          <w:szCs w:val="32"/>
+          <w:lang w:val="en-US" w:eastAsia="pl-PL"/>
+        </w:rPr>
+      </w:pPr>
+    </w:p>
+    <w:p>
+      <w:pPr>
+        <w:pBdr>
+          <w:top w:val="single" w:sz="6" w:space="8" w:color="CCCCCC"/>
+        </w:pBdr>
+        <w:shd w:val="clear" w:color="auto" w:fill="F3F3F3"/>
+        <w:spacing w:after="0" w:line="240" w:lineRule="auto"/>
+        <w:jc w:val="both"/>
+        <w:textAlignment w:val="baseline"/>
+        <w:rPr>
+          <w:rFonts w:ascii="Arial" w:eastAsia="Times New Roman" w:hAnsi="Arial" w:cs="Arial"/>
+          <w:b/>
+          <w:bCs/>
+          <w:color w:val="484848"/>
+          <w:sz w:val="32"/>
+          <w:szCs w:val="32"/>
+          <w:lang w:val="en-US" w:eastAsia="pl-PL"/>
+        </w:rPr>
+      </w:pPr>
+      <w:r>
+        <w:rPr>
+          <w:rFonts w:ascii="Arial" w:eastAsia="Times New Roman" w:hAnsi="Arial" w:cs="Arial"/>
+          <w:b/>
+          <w:bCs/>
+          <w:color w:val="484848"/>
+          <w:sz w:val="32"/>
+          <w:szCs w:val="32"/>
+          <w:lang w:val="en-US" w:eastAsia="pl-PL"/>
+        </w:rPr>
+        <w:t>Don’t get left b</w:t>
+      </w:r>
+      <w:r>
+        <w:rPr>
+          <w:rFonts w:ascii="Arial" w:eastAsia="Times New Roman" w:hAnsi="Arial" w:cs="Arial"/>
+          <w:b/>
+          <w:bCs/>
+          <w:color w:val="484848"/>
+          <w:sz w:val="32"/>
+          <w:szCs w:val="32"/>
+          <w:lang w:val="en-US" w:eastAsia="pl-PL"/>
+        </w:rPr>
+        <w:t>ehind</w:t>
+      </w:r>
+      <w:r>
+        <w:rPr>
+          <w:rFonts w:ascii="Arial" w:eastAsia="Times New Roman" w:hAnsi="Arial" w:cs="Arial"/>
+          <w:b/>
+          <w:bCs/>
+          <w:color w:val="484848"/>
+          <w:sz w:val="32"/>
+          <w:szCs w:val="32"/>
+          <w:lang w:val="en-US" w:eastAsia="pl-PL"/>
+        </w:rPr>
+        <w:t>……………………</w:t>
+      </w:r>
+    </w:p>
+    <w:p>
+      <w:pPr>
+        <w:pBdr>
+          <w:top w:val="single" w:sz="6" w:space="8" w:color="CCCCCC"/>
+        </w:pBdr>
+        <w:shd w:val="clear" w:color="auto" w:fill="F3F3F3"/>
+        <w:spacing w:after="0" w:line="240" w:lineRule="auto"/>
+        <w:jc w:val="both"/>
+        <w:textAlignment w:val="baseline"/>
+        <w:rPr>
+          <w:rFonts w:ascii="Arial" w:eastAsia="Times New Roman" w:hAnsi="Arial" w:cs="Arial"/>
+          <w:b/>
+          <w:bCs/>
+          <w:color w:val="484848"/>
+          <w:sz w:val="32"/>
+          <w:szCs w:val="32"/>
+          <w:lang w:val="en-US" w:eastAsia="pl-PL"/>
+        </w:rPr>
+      </w:pPr>
+    </w:p>
+    <w:p>
+      <w:pPr>
+        <w:pBdr>
+          <w:top w:val="single" w:sz="6" w:space="8" w:color="CCCCCC"/>
+        </w:pBdr>
+        <w:shd w:val="clear" w:color="auto" w:fill="F3F3F3"/>
+        <w:spacing w:after="0" w:line="240" w:lineRule="auto"/>
+        <w:jc w:val="both"/>
+        <w:textAlignment w:val="baseline"/>
+        <w:rPr>
+          <w:rFonts w:ascii="Arial" w:eastAsia="Times New Roman" w:hAnsi="Arial" w:cs="Arial"/>
+          <w:bCs/>
+          <w:color w:val="484848"/>
+          <w:sz w:val="32"/>
+          <w:szCs w:val="32"/>
+          <w:lang w:val="en-US" w:eastAsia="pl-PL"/>
+        </w:rPr>
+      </w:pPr>
+      <w:r>
+        <w:rPr>
+          <w:rFonts w:ascii="Arial" w:eastAsia="Times New Roman" w:hAnsi="Arial" w:cs="Arial"/>
+          <w:bCs/>
+          <w:color w:val="484848"/>
+          <w:sz w:val="32"/>
+          <w:szCs w:val="32"/>
+          <w:lang w:val="en-US" w:eastAsia="pl-PL"/>
+        </w:rPr>
+        <w:t>Inside a company don’t get left b</w:t>
+      </w:r>
+      <w:r>
+        <w:rPr>
+          <w:rFonts w:ascii="Arial" w:eastAsia="Times New Roman" w:hAnsi="Arial" w:cs="Arial"/>
+          <w:bCs/>
+          <w:color w:val="484848"/>
+          <w:sz w:val="32"/>
+          <w:szCs w:val="32"/>
+          <w:lang w:val="en-US" w:eastAsia="pl-PL"/>
+        </w:rPr>
+        <w:t>ehind</w:t>
+      </w:r>
+      <w:r>
+        <w:rPr>
+          <w:rFonts w:ascii="Arial" w:eastAsia="Times New Roman" w:hAnsi="Arial" w:cs="Arial"/>
+          <w:bCs/>
+          <w:color w:val="484848"/>
+          <w:sz w:val="32"/>
+          <w:szCs w:val="32"/>
+          <w:lang w:val="en-US" w:eastAsia="pl-PL"/>
+        </w:rPr>
+        <w:t>……………………as others may excel you</w:t>
+      </w:r>
+    </w:p>
+    <w:p>
+      <w:pPr>
+        <w:pBdr>
+          <w:top w:val="single" w:sz="6" w:space="8" w:color="CCCCCC"/>
+        </w:pBdr>
+        <w:shd w:val="clear" w:color="auto" w:fill="F3F3F3"/>
+        <w:spacing w:after="0" w:line="240" w:lineRule="auto"/>
+        <w:jc w:val="both"/>
+        <w:textAlignment w:val="baseline"/>
+        <w:rPr>
+          <w:rFonts w:ascii="Arial" w:eastAsia="Times New Roman" w:hAnsi="Arial" w:cs="Arial"/>
+          <w:bCs/>
+          <w:color w:val="484848"/>
+          <w:sz w:val="32"/>
+          <w:szCs w:val="32"/>
+          <w:lang w:val="en-US" w:eastAsia="pl-PL"/>
+        </w:rPr>
+      </w:pPr>
+    </w:p>
+    <w:p>
+      <w:pPr>
+        <w:pBdr>
+          <w:top w:val="single" w:sz="6" w:space="8" w:color="CCCCCC"/>
+        </w:pBdr>
+        <w:shd w:val="clear" w:color="auto" w:fill="F3F3F3"/>
+        <w:spacing w:after="0" w:line="240" w:lineRule="auto"/>
+        <w:jc w:val="both"/>
+        <w:textAlignment w:val="baseline"/>
+        <w:rPr>
+          <w:rFonts w:ascii="Arial" w:eastAsia="Times New Roman" w:hAnsi="Arial" w:cs="Arial"/>
+          <w:b/>
+          <w:bCs/>
+          <w:color w:val="484848"/>
+          <w:sz w:val="32"/>
+          <w:szCs w:val="32"/>
+          <w:lang w:val="en-US" w:eastAsia="pl-PL"/>
+        </w:rPr>
+      </w:pPr>
+      <w:r>
+        <w:rPr>
+          <w:rFonts w:ascii="Arial" w:eastAsia="Times New Roman" w:hAnsi="Arial" w:cs="Arial"/>
+          <w:b/>
+          <w:bCs/>
+          <w:color w:val="484848"/>
+          <w:sz w:val="32"/>
+          <w:szCs w:val="32"/>
+          <w:lang w:val="en-US" w:eastAsia="pl-PL"/>
+        </w:rPr>
+        <w:t>S</w:t>
+      </w:r>
+      <w:r>
+        <w:rPr>
+          <w:rFonts w:ascii="Arial" w:eastAsia="Times New Roman" w:hAnsi="Arial" w:cs="Arial"/>
+          <w:b/>
+          <w:bCs/>
+          <w:color w:val="484848"/>
+          <w:sz w:val="32"/>
+          <w:szCs w:val="32"/>
+          <w:lang w:val="en-US" w:eastAsia="pl-PL"/>
+        </w:rPr>
+        <w:t>ow</w:t>
+      </w:r>
+      <w:r>
+        <w:rPr>
+          <w:rFonts w:ascii="Arial" w:eastAsia="Times New Roman" w:hAnsi="Arial" w:cs="Arial"/>
+          <w:b/>
+          <w:bCs/>
+          <w:color w:val="484848"/>
+          <w:sz w:val="32"/>
+          <w:szCs w:val="32"/>
+          <w:lang w:val="en-US" w:eastAsia="pl-PL"/>
+        </w:rPr>
+        <w:t>……………..</w:t>
+      </w:r>
+      <w:r>
+        <w:rPr>
+          <w:rFonts w:ascii="Arial" w:eastAsia="Times New Roman" w:hAnsi="Arial" w:cs="Arial"/>
+          <w:b/>
+          <w:bCs/>
+          <w:color w:val="484848"/>
+          <w:sz w:val="32"/>
+          <w:szCs w:val="32"/>
+          <w:lang w:val="en-US" w:eastAsia="pl-PL"/>
+        </w:rPr>
+        <w:t xml:space="preserve"> the seeds for success</w:t>
+      </w:r>
+    </w:p>
+    <w:p>
+      <w:pPr>
+        <w:pBdr>
+          <w:top w:val="single" w:sz="6" w:space="8" w:color="CCCCCC"/>
+        </w:pBdr>
+        <w:shd w:val="clear" w:color="auto" w:fill="F3F3F3"/>
+        <w:spacing w:after="0" w:line="240" w:lineRule="auto"/>
+        <w:jc w:val="both"/>
+        <w:textAlignment w:val="baseline"/>
+        <w:rPr>
+          <w:rFonts w:ascii="Arial" w:eastAsia="Times New Roman" w:hAnsi="Arial" w:cs="Arial"/>
+          <w:color w:val="484848"/>
+          <w:sz w:val="32"/>
+          <w:szCs w:val="32"/>
+          <w:lang w:val="en-US" w:eastAsia="pl-PL"/>
+        </w:rPr>
+      </w:pPr>
+    </w:p>
+    <w:p>
+      <w:pPr>
+        <w:pBdr>
+          <w:top w:val="single" w:sz="6" w:space="8" w:color="CCCCCC"/>
+        </w:pBdr>
+        <w:shd w:val="clear" w:color="auto" w:fill="F3F3F3"/>
+        <w:spacing w:after="0" w:line="240" w:lineRule="auto"/>
+        <w:jc w:val="both"/>
+        <w:textAlignment w:val="baseline"/>
+        <w:rPr>
+          <w:rFonts w:ascii="Arial" w:eastAsia="Times New Roman" w:hAnsi="Arial" w:cs="Arial"/>
+          <w:color w:val="484848"/>
+          <w:sz w:val="32"/>
+          <w:szCs w:val="32"/>
+          <w:lang w:val="en-US" w:eastAsia="pl-PL"/>
+        </w:rPr>
+      </w:pPr>
+      <w:r>
+        <w:rPr>
+          <w:rFonts w:ascii="Arial" w:eastAsia="Times New Roman" w:hAnsi="Arial" w:cs="Arial"/>
+          <w:color w:val="484848"/>
+          <w:sz w:val="32"/>
+          <w:szCs w:val="32"/>
+          <w:lang w:val="en-US" w:eastAsia="pl-PL"/>
+        </w:rPr>
+        <w:t>To s</w:t>
+      </w:r>
+      <w:r>
+        <w:rPr>
+          <w:rFonts w:ascii="Arial" w:eastAsia="Times New Roman" w:hAnsi="Arial" w:cs="Arial"/>
+          <w:color w:val="484848"/>
+          <w:sz w:val="32"/>
+          <w:szCs w:val="32"/>
+          <w:lang w:val="en-US" w:eastAsia="pl-PL"/>
+        </w:rPr>
+        <w:t>ow</w:t>
+      </w:r>
       <w:r>
         <w:rPr>
           <w:rFonts w:ascii="Arial" w:eastAsia="Times New Roman" w:hAnsi="Arial" w:cs="Arial"/>
@@ -1345,7 +1481,6 @@
           <w:szCs w:val="32"/>
           <w:lang w:val="en-US" w:eastAsia="pl-PL"/>
         </w:rPr>
-        <w:lastRenderedPageBreak/>
         <w:t xml:space="preserve">The sky’s the </w:t>
       </w:r>
       <w:r>
@@ -1542,7 +1677,7 @@
           <w:szCs w:val="30"/>
           <w:lang w:val="en-US"/>
         </w:rPr>
-        <w:t>top</w:t>
+        <w:t>raise</w:t>
       </w:r>
       <w:r>
         <w:rPr>
@@ -1615,163 +1750,19 @@
       <w:pPr>
         <w:rPr>
           <w:rFonts w:ascii="TimesNewRomanPSMT" w:hAnsi="TimesNewRomanPSMT" w:cs="TimesNewRomanPSMT"/>
-          <w:b/>
-          <w:sz w:val="30"/>
-          <w:szCs w:val="30"/>
-          <w:lang w:val="en-US"/>
-        </w:rPr>
-      </w:pPr>
-      <w:r>
-        <w:rPr>
-          <w:rFonts w:ascii="TimesNewRomanPSMT" w:hAnsi="TimesNewRomanPSMT" w:cs="TimesNewRomanPSMT"/>
-          <w:sz w:val="30"/>
-          <w:szCs w:val="30"/>
-          <w:lang w:val="en-US"/>
-        </w:rPr>
-        <w:t>fruit,</w:t>
-      </w:r>
-      <w:r>
-        <w:rPr>
-          <w:rFonts w:ascii="TimesNewRomanPSMT" w:hAnsi="TimesNewRomanPSMT" w:cs="TimesNewRomanPSMT"/>
-          <w:b/>
-          <w:sz w:val="30"/>
-          <w:szCs w:val="30"/>
-          <w:lang w:val="en-US"/>
-        </w:rPr>
-        <w:t xml:space="preserve"> </w:t>
-      </w:r>
-      <w:r>
-        <w:rPr>
-          <w:rFonts w:ascii="TimesNewRomanPSMT" w:hAnsi="TimesNewRomanPSMT" w:cs="TimesNewRomanPSMT"/>
-          <w:sz w:val="30"/>
-          <w:szCs w:val="30"/>
-          <w:lang w:val="en-US"/>
-        </w:rPr>
-        <w:t>stir,</w:t>
-      </w:r>
-      <w:r>
-        <w:rPr>
-          <w:rFonts w:ascii="TimesNewRomanPSMT" w:hAnsi="TimesNewRomanPSMT" w:cs="TimesNewRomanPSMT"/>
-          <w:b/>
-          <w:sz w:val="30"/>
-          <w:szCs w:val="30"/>
-          <w:lang w:val="en-US"/>
-        </w:rPr>
-        <w:t xml:space="preserve"> </w:t>
-      </w:r>
-      <w:r>
-        <w:rPr>
-          <w:rFonts w:ascii="TimesNewRomanPSMT" w:hAnsi="TimesNewRomanPSMT" w:cs="TimesNewRomanPSMT"/>
-          <w:sz w:val="30"/>
-          <w:szCs w:val="30"/>
-          <w:lang w:val="en-US"/>
-        </w:rPr>
-        <w:t>climbing, line,</w:t>
-      </w:r>
-      <w:r>
-        <w:rPr>
-          <w:rFonts w:ascii="TimesNewRomanPSMT" w:hAnsi="TimesNewRomanPSMT" w:cs="TimesNewRomanPSMT"/>
-          <w:b/>
-          <w:sz w:val="30"/>
-          <w:szCs w:val="30"/>
-          <w:lang w:val="en-US"/>
-        </w:rPr>
-        <w:t xml:space="preserve"> </w:t>
-      </w:r>
-      <w:r>
-        <w:rPr>
-          <w:rFonts w:ascii="TimesNewRomanPSMT" w:hAnsi="TimesNewRomanPSMT" w:cs="TimesNewRomanPSMT"/>
-          <w:sz w:val="30"/>
-          <w:szCs w:val="30"/>
-          <w:lang w:val="en-US"/>
-        </w:rPr>
-        <w:t>pull,</w:t>
-      </w:r>
-      <w:r>
-        <w:rPr>
-          <w:rFonts w:ascii="TimesNewRomanPSMT" w:hAnsi="TimesNewRomanPSMT" w:cs="TimesNewRomanPSMT"/>
-          <w:b/>
-          <w:sz w:val="30"/>
-          <w:szCs w:val="30"/>
-          <w:lang w:val="en-US"/>
-        </w:rPr>
-        <w:t xml:space="preserve"> </w:t>
-      </w:r>
-      <w:r>
-        <w:rPr>
-          <w:rFonts w:ascii="TimesNewRomanPSMT" w:hAnsi="TimesNewRomanPSMT" w:cs="TimesNewRomanPSMT"/>
-          <w:sz w:val="30"/>
-          <w:szCs w:val="30"/>
-          <w:lang w:val="en-US"/>
-        </w:rPr>
-        <w:t>books,</w:t>
-      </w:r>
-      <w:r>
-        <w:rPr>
-          <w:rFonts w:ascii="TimesNewRomanPSMT" w:hAnsi="TimesNewRomanPSMT" w:cs="TimesNewRomanPSMT"/>
-          <w:b/>
-          <w:sz w:val="30"/>
-          <w:szCs w:val="30"/>
-          <w:lang w:val="en-US"/>
-        </w:rPr>
-        <w:t xml:space="preserve"> </w:t>
-      </w:r>
-      <w:r>
-        <w:rPr>
-          <w:rFonts w:ascii="TimesNewRomanPSMT" w:hAnsi="TimesNewRomanPSMT" w:cs="TimesNewRomanPSMT"/>
-          <w:sz w:val="30"/>
-          <w:szCs w:val="30"/>
-          <w:lang w:val="en-US"/>
-        </w:rPr>
-        <w:t>gloss,</w:t>
-      </w:r>
-      <w:r>
-        <w:rPr>
-          <w:rFonts w:ascii="TimesNewRomanPSMT" w:hAnsi="TimesNewRomanPSMT" w:cs="TimesNewRomanPSMT"/>
-          <w:b/>
-          <w:sz w:val="30"/>
-          <w:szCs w:val="30"/>
-          <w:lang w:val="en-US"/>
-        </w:rPr>
-        <w:t xml:space="preserve"> </w:t>
-      </w:r>
-      <w:r>
-        <w:rPr>
-          <w:rFonts w:ascii="TimesNewRomanPSMT" w:hAnsi="TimesNewRomanPSMT" w:cs="TimesNewRomanPSMT"/>
-          <w:sz w:val="30"/>
-          <w:szCs w:val="30"/>
-          <w:lang w:val="en-US"/>
-        </w:rPr>
-        <w:t>low,</w:t>
-      </w:r>
-      <w:r>
-        <w:rPr>
-          <w:rFonts w:ascii="TimesNewRomanPSMT" w:hAnsi="TimesNewRomanPSMT" w:cs="TimesNewRomanPSMT"/>
-          <w:b/>
-          <w:sz w:val="30"/>
-          <w:szCs w:val="30"/>
-          <w:lang w:val="en-US"/>
-        </w:rPr>
-        <w:t xml:space="preserve"> short, </w:t>
-      </w:r>
-      <w:r>
-        <w:rPr>
-          <w:rFonts w:ascii="TimesNewRomanPSMT" w:hAnsi="TimesNewRomanPSMT" w:cs="TimesNewRomanPSMT"/>
-          <w:sz w:val="30"/>
-          <w:szCs w:val="30"/>
-          <w:lang w:val="en-US"/>
-        </w:rPr>
-        <w:t>aside,</w:t>
-      </w:r>
-      <w:r>
-        <w:rPr>
-          <w:rFonts w:ascii="TimesNewRomanPSMT" w:hAnsi="TimesNewRomanPSMT" w:cs="TimesNewRomanPSMT"/>
-          <w:b/>
-          <w:sz w:val="30"/>
-          <w:szCs w:val="30"/>
-          <w:lang w:val="en-US"/>
-        </w:rPr>
-        <w:t xml:space="preserve"> cash,  </w:t>
+          <w:sz w:val="30"/>
+          <w:szCs w:val="30"/>
+          <w:lang w:val="en-US"/>
+        </w:rPr>
+      </w:pPr>
+      <w:r>
+        <w:rPr>
+          <w:rFonts w:ascii="TimesNewRomanPSMT" w:hAnsi="TimesNewRomanPSMT" w:cs="TimesNewRomanPSMT"/>
+          <w:sz w:val="30"/>
+          <w:szCs w:val="30"/>
+          <w:lang w:val="en-US"/>
+        </w:rPr>
+        <w:t xml:space="preserve">fruit, stir, climbing, line, pull, books, gloss, low, short, aside, cash,  </w:t>
       </w:r>
     </w:p>
     <w:p>
@@ -2451,13 +2442,6 @@
         </w:rPr>
         <w:t xml:space="preserve"> his weight around here. He comes in late and leaves early</w:t>
       </w:r>
-    </w:p>
-    <w:p>
-      <w:pPr>
-        <w:rPr>
-          <w:lang w:val="en-US"/>
-        </w:rPr>
-      </w:pPr>
     </w:p>
     <w:sectPr>
       <w:pgSz w:w="11906" w:h="16838"/>

</xml_diff>